<commit_message>
sistemato word fino a hackathon
</commit_message>
<xml_diff>
--- a/documentazione/primoHomework/Documentazione Object.docx
+++ b/documentazione/primoHomework/Documentazione Object.docx
@@ -359,7 +359,7 @@
           <w:r>
             <w:fldChar w:fldCharType="separate"/>
           </w:r>
-          <w:hyperlink w:anchor="_Toc196301436" w:history="1">
+          <w:hyperlink w:anchor="_Toc196313611" w:history="1">
             <w:r>
               <w:rPr>
                 <w:rStyle w:val="Collegamentoipertestuale"/>
@@ -391,7 +391,7 @@
                 <w:noProof/>
                 <w:webHidden/>
               </w:rPr>
-              <w:instrText xml:space="preserve"> PAGEREF _Toc196301436 \h </w:instrText>
+              <w:instrText xml:space="preserve"> PAGEREF _Toc196313611 \h </w:instrText>
             </w:r>
             <w:r>
               <w:rPr>
@@ -437,7 +437,7 @@
               <w14:ligatures w14:val="standardContextual"/>
             </w:rPr>
           </w:pPr>
-          <w:hyperlink w:anchor="_Toc196301437" w:history="1">
+          <w:hyperlink w:anchor="_Toc196313612" w:history="1">
             <w:r>
               <w:rPr>
                 <w:rStyle w:val="Collegamentoipertestuale"/>
@@ -467,7 +467,7 @@
                 <w:noProof/>
                 <w:webHidden/>
               </w:rPr>
-              <w:instrText xml:space="preserve"> PAGEREF _Toc196301437 \h </w:instrText>
+              <w:instrText xml:space="preserve"> PAGEREF _Toc196313612 \h </w:instrText>
             </w:r>
             <w:r>
               <w:rPr>
@@ -513,7 +513,7 @@
               <w14:ligatures w14:val="standardContextual"/>
             </w:rPr>
           </w:pPr>
-          <w:hyperlink w:anchor="_Toc196301438" w:history="1">
+          <w:hyperlink w:anchor="_Toc196313613" w:history="1">
             <w:r>
               <w:rPr>
                 <w:rStyle w:val="Collegamentoipertestuale"/>
@@ -522,7 +522,7 @@
                 <w:bCs/>
                 <w:noProof/>
               </w:rPr>
-              <w:t>1.2 | Diagramma ER</w:t>
+              <w:t>1.2 | Class Diagram</w:t>
             </w:r>
             <w:r>
               <w:rPr>
@@ -543,7 +543,85 @@
                 <w:noProof/>
                 <w:webHidden/>
               </w:rPr>
-              <w:instrText xml:space="preserve"> PAGEREF _Toc196301438 \h </w:instrText>
+              <w:instrText xml:space="preserve"> PAGEREF _Toc196313613 \h </w:instrText>
+            </w:r>
+            <w:r>
+              <w:rPr>
+                <w:noProof/>
+                <w:webHidden/>
+              </w:rPr>
+            </w:r>
+            <w:r>
+              <w:rPr>
+                <w:noProof/>
+                <w:webHidden/>
+              </w:rPr>
+              <w:fldChar w:fldCharType="separate"/>
+            </w:r>
+            <w:r>
+              <w:rPr>
+                <w:noProof/>
+                <w:webHidden/>
+              </w:rPr>
+              <w:t>3</w:t>
+            </w:r>
+            <w:r>
+              <w:rPr>
+                <w:noProof/>
+                <w:webHidden/>
+              </w:rPr>
+              <w:fldChar w:fldCharType="end"/>
+            </w:r>
+          </w:hyperlink>
+        </w:p>
+        <w:p>
+          <w:pPr>
+            <w:pStyle w:val="Sommario1"/>
+            <w:tabs>
+              <w:tab w:val="right" w:leader="dot" w:pos="9628"/>
+            </w:tabs>
+            <w:rPr>
+              <w:rFonts w:cstheme="minorBidi"/>
+              <w:noProof/>
+              <w:kern w:val="2"/>
+              <w:sz w:val="24"/>
+              <w:szCs w:val="24"/>
+              <w14:ligatures w14:val="standardContextual"/>
+            </w:rPr>
+          </w:pPr>
+          <w:hyperlink w:anchor="_Toc196313614" w:history="1">
+            <w:r>
+              <w:rPr>
+                <w:rStyle w:val="Collegamentoipertestuale"/>
+                <w:rFonts w:ascii="Times New Roman" w:hAnsi="Times New Roman"/>
+                <w:b/>
+                <w:bCs/>
+                <w:i/>
+                <w:iCs/>
+                <w:noProof/>
+              </w:rPr>
+              <w:t>DOCUMENTAZIONE RELATIVA ALLE CLASSI</w:t>
+            </w:r>
+            <w:r>
+              <w:rPr>
+                <w:noProof/>
+                <w:webHidden/>
+              </w:rPr>
+              <w:tab/>
+            </w:r>
+            <w:r>
+              <w:rPr>
+                <w:noProof/>
+                <w:webHidden/>
+              </w:rPr>
+              <w:fldChar w:fldCharType="begin"/>
+            </w:r>
+            <w:r>
+              <w:rPr>
+                <w:noProof/>
+                <w:webHidden/>
+              </w:rPr>
+              <w:instrText xml:space="preserve"> PAGEREF _Toc196313614 \h </w:instrText>
             </w:r>
             <w:r>
               <w:rPr>
@@ -589,7 +667,7 @@
               <w14:ligatures w14:val="standardContextual"/>
             </w:rPr>
           </w:pPr>
-          <w:hyperlink w:anchor="_Toc196301439" w:history="1">
+          <w:hyperlink w:anchor="_Toc196313615" w:history="1">
             <w:r>
               <w:rPr>
                 <w:rStyle w:val="Collegamentoipertestuale"/>
@@ -598,7 +676,7 @@
                 <w:bCs/>
                 <w:noProof/>
               </w:rPr>
-              <w:t>1.3 | Diagramma UML</w:t>
+              <w:t>2.1 | Classe Hackathon</w:t>
             </w:r>
             <w:r>
               <w:rPr>
@@ -619,7 +697,7 @@
                 <w:noProof/>
                 <w:webHidden/>
               </w:rPr>
-              <w:instrText xml:space="preserve"> PAGEREF _Toc196301439 \h </w:instrText>
+              <w:instrText xml:space="preserve"> PAGEREF _Toc196313615 \h </w:instrText>
             </w:r>
             <w:r>
               <w:rPr>
@@ -640,6 +718,386 @@
                 <w:webHidden/>
               </w:rPr>
               <w:t>4</w:t>
+            </w:r>
+            <w:r>
+              <w:rPr>
+                <w:noProof/>
+                <w:webHidden/>
+              </w:rPr>
+              <w:fldChar w:fldCharType="end"/>
+            </w:r>
+          </w:hyperlink>
+        </w:p>
+        <w:p>
+          <w:pPr>
+            <w:pStyle w:val="Sommario2"/>
+            <w:tabs>
+              <w:tab w:val="right" w:leader="dot" w:pos="9628"/>
+            </w:tabs>
+            <w:rPr>
+              <w:rFonts w:cstheme="minorBidi"/>
+              <w:noProof/>
+              <w:kern w:val="2"/>
+              <w:sz w:val="24"/>
+              <w:szCs w:val="24"/>
+              <w14:ligatures w14:val="standardContextual"/>
+            </w:rPr>
+          </w:pPr>
+          <w:hyperlink w:anchor="_Toc196313616" w:history="1">
+            <w:r>
+              <w:rPr>
+                <w:rStyle w:val="Collegamentoipertestuale"/>
+                <w:rFonts w:ascii="Times New Roman" w:hAnsi="Times New Roman"/>
+                <w:b/>
+                <w:bCs/>
+                <w:noProof/>
+              </w:rPr>
+              <w:t>2.2 | Analisi delle ridondanze</w:t>
+            </w:r>
+            <w:r>
+              <w:rPr>
+                <w:noProof/>
+                <w:webHidden/>
+              </w:rPr>
+              <w:tab/>
+            </w:r>
+            <w:r>
+              <w:rPr>
+                <w:noProof/>
+                <w:webHidden/>
+              </w:rPr>
+              <w:fldChar w:fldCharType="begin"/>
+            </w:r>
+            <w:r>
+              <w:rPr>
+                <w:noProof/>
+                <w:webHidden/>
+              </w:rPr>
+              <w:instrText xml:space="preserve"> PAGEREF _Toc196313616 \h </w:instrText>
+            </w:r>
+            <w:r>
+              <w:rPr>
+                <w:noProof/>
+                <w:webHidden/>
+              </w:rPr>
+            </w:r>
+            <w:r>
+              <w:rPr>
+                <w:noProof/>
+                <w:webHidden/>
+              </w:rPr>
+              <w:fldChar w:fldCharType="separate"/>
+            </w:r>
+            <w:r>
+              <w:rPr>
+                <w:noProof/>
+                <w:webHidden/>
+              </w:rPr>
+              <w:t>5</w:t>
+            </w:r>
+            <w:r>
+              <w:rPr>
+                <w:noProof/>
+                <w:webHidden/>
+              </w:rPr>
+              <w:fldChar w:fldCharType="end"/>
+            </w:r>
+          </w:hyperlink>
+        </w:p>
+        <w:p>
+          <w:pPr>
+            <w:pStyle w:val="Sommario2"/>
+            <w:tabs>
+              <w:tab w:val="right" w:leader="dot" w:pos="9628"/>
+            </w:tabs>
+            <w:rPr>
+              <w:rFonts w:cstheme="minorBidi"/>
+              <w:noProof/>
+              <w:kern w:val="2"/>
+              <w:sz w:val="24"/>
+              <w:szCs w:val="24"/>
+              <w14:ligatures w14:val="standardContextual"/>
+            </w:rPr>
+          </w:pPr>
+          <w:hyperlink w:anchor="_Toc196313617" w:history="1">
+            <w:r>
+              <w:rPr>
+                <w:rStyle w:val="Collegamentoipertestuale"/>
+                <w:rFonts w:ascii="Times New Roman" w:hAnsi="Times New Roman"/>
+                <w:b/>
+                <w:bCs/>
+                <w:noProof/>
+              </w:rPr>
+              <w:t>2.3 | Eliminazione delle generalizzazioni</w:t>
+            </w:r>
+            <w:r>
+              <w:rPr>
+                <w:noProof/>
+                <w:webHidden/>
+              </w:rPr>
+              <w:tab/>
+            </w:r>
+            <w:r>
+              <w:rPr>
+                <w:noProof/>
+                <w:webHidden/>
+              </w:rPr>
+              <w:fldChar w:fldCharType="begin"/>
+            </w:r>
+            <w:r>
+              <w:rPr>
+                <w:noProof/>
+                <w:webHidden/>
+              </w:rPr>
+              <w:instrText xml:space="preserve"> PAGEREF _Toc196313617 \h </w:instrText>
+            </w:r>
+            <w:r>
+              <w:rPr>
+                <w:noProof/>
+                <w:webHidden/>
+              </w:rPr>
+            </w:r>
+            <w:r>
+              <w:rPr>
+                <w:noProof/>
+                <w:webHidden/>
+              </w:rPr>
+              <w:fldChar w:fldCharType="separate"/>
+            </w:r>
+            <w:r>
+              <w:rPr>
+                <w:noProof/>
+                <w:webHidden/>
+              </w:rPr>
+              <w:t>5</w:t>
+            </w:r>
+            <w:r>
+              <w:rPr>
+                <w:noProof/>
+                <w:webHidden/>
+              </w:rPr>
+              <w:fldChar w:fldCharType="end"/>
+            </w:r>
+          </w:hyperlink>
+        </w:p>
+        <w:p>
+          <w:pPr>
+            <w:pStyle w:val="Sommario2"/>
+            <w:tabs>
+              <w:tab w:val="right" w:leader="dot" w:pos="9628"/>
+            </w:tabs>
+            <w:rPr>
+              <w:rFonts w:cstheme="minorBidi"/>
+              <w:noProof/>
+              <w:kern w:val="2"/>
+              <w:sz w:val="24"/>
+              <w:szCs w:val="24"/>
+              <w14:ligatures w14:val="standardContextual"/>
+            </w:rPr>
+          </w:pPr>
+          <w:hyperlink w:anchor="_Toc196313618" w:history="1">
+            <w:r>
+              <w:rPr>
+                <w:rStyle w:val="Collegamentoipertestuale"/>
+                <w:rFonts w:ascii="Times New Roman" w:hAnsi="Times New Roman"/>
+                <w:b/>
+                <w:bCs/>
+                <w:noProof/>
+              </w:rPr>
+              <w:t>2.4 | Eliminazione degli attributi Multivalore</w:t>
+            </w:r>
+            <w:r>
+              <w:rPr>
+                <w:noProof/>
+                <w:webHidden/>
+              </w:rPr>
+              <w:tab/>
+            </w:r>
+            <w:r>
+              <w:rPr>
+                <w:noProof/>
+                <w:webHidden/>
+              </w:rPr>
+              <w:fldChar w:fldCharType="begin"/>
+            </w:r>
+            <w:r>
+              <w:rPr>
+                <w:noProof/>
+                <w:webHidden/>
+              </w:rPr>
+              <w:instrText xml:space="preserve"> PAGEREF _Toc196313618 \h </w:instrText>
+            </w:r>
+            <w:r>
+              <w:rPr>
+                <w:noProof/>
+                <w:webHidden/>
+              </w:rPr>
+            </w:r>
+            <w:r>
+              <w:rPr>
+                <w:noProof/>
+                <w:webHidden/>
+              </w:rPr>
+              <w:fldChar w:fldCharType="separate"/>
+            </w:r>
+            <w:r>
+              <w:rPr>
+                <w:noProof/>
+                <w:webHidden/>
+              </w:rPr>
+              <w:t>5</w:t>
+            </w:r>
+            <w:r>
+              <w:rPr>
+                <w:noProof/>
+                <w:webHidden/>
+              </w:rPr>
+              <w:fldChar w:fldCharType="end"/>
+            </w:r>
+          </w:hyperlink>
+        </w:p>
+        <w:p>
+          <w:pPr>
+            <w:pStyle w:val="Sommario2"/>
+            <w:tabs>
+              <w:tab w:val="right" w:leader="dot" w:pos="9628"/>
+            </w:tabs>
+            <w:rPr>
+              <w:rFonts w:cstheme="minorBidi"/>
+              <w:noProof/>
+              <w:kern w:val="2"/>
+              <w:sz w:val="24"/>
+              <w:szCs w:val="24"/>
+              <w14:ligatures w14:val="standardContextual"/>
+            </w:rPr>
+          </w:pPr>
+          <w:hyperlink w:anchor="_Toc196313619" w:history="1">
+            <w:r>
+              <w:rPr>
+                <w:rStyle w:val="Collegamentoipertestuale"/>
+                <w:rFonts w:ascii="Times New Roman" w:hAnsi="Times New Roman"/>
+                <w:b/>
+                <w:bCs/>
+                <w:noProof/>
+              </w:rPr>
+              <w:t>2.5 | Eliminazione degli attributi strutturati</w:t>
+            </w:r>
+            <w:r>
+              <w:rPr>
+                <w:noProof/>
+                <w:webHidden/>
+              </w:rPr>
+              <w:tab/>
+            </w:r>
+            <w:r>
+              <w:rPr>
+                <w:noProof/>
+                <w:webHidden/>
+              </w:rPr>
+              <w:fldChar w:fldCharType="begin"/>
+            </w:r>
+            <w:r>
+              <w:rPr>
+                <w:noProof/>
+                <w:webHidden/>
+              </w:rPr>
+              <w:instrText xml:space="preserve"> PAGEREF _Toc196313619 \h </w:instrText>
+            </w:r>
+            <w:r>
+              <w:rPr>
+                <w:noProof/>
+                <w:webHidden/>
+              </w:rPr>
+            </w:r>
+            <w:r>
+              <w:rPr>
+                <w:noProof/>
+                <w:webHidden/>
+              </w:rPr>
+              <w:fldChar w:fldCharType="separate"/>
+            </w:r>
+            <w:r>
+              <w:rPr>
+                <w:noProof/>
+                <w:webHidden/>
+              </w:rPr>
+              <w:t>6</w:t>
+            </w:r>
+            <w:r>
+              <w:rPr>
+                <w:noProof/>
+                <w:webHidden/>
+              </w:rPr>
+              <w:fldChar w:fldCharType="end"/>
+            </w:r>
+          </w:hyperlink>
+        </w:p>
+        <w:p>
+          <w:pPr>
+            <w:pStyle w:val="Sommario2"/>
+            <w:tabs>
+              <w:tab w:val="right" w:leader="dot" w:pos="9628"/>
+            </w:tabs>
+            <w:rPr>
+              <w:rFonts w:cstheme="minorBidi"/>
+              <w:noProof/>
+              <w:kern w:val="2"/>
+              <w:sz w:val="24"/>
+              <w:szCs w:val="24"/>
+              <w14:ligatures w14:val="standardContextual"/>
+            </w:rPr>
+          </w:pPr>
+          <w:hyperlink w:anchor="_Toc196313620" w:history="1">
+            <w:r>
+              <w:rPr>
+                <w:rStyle w:val="Collegamentoipertestuale"/>
+                <w:rFonts w:ascii="Times New Roman" w:hAnsi="Times New Roman"/>
+                <w:b/>
+                <w:bCs/>
+                <w:noProof/>
+              </w:rPr>
+              <w:t>2.6 | Scelta degli identificatori primari.</w:t>
+            </w:r>
+            <w:r>
+              <w:rPr>
+                <w:noProof/>
+                <w:webHidden/>
+              </w:rPr>
+              <w:tab/>
+            </w:r>
+            <w:r>
+              <w:rPr>
+                <w:noProof/>
+                <w:webHidden/>
+              </w:rPr>
+              <w:fldChar w:fldCharType="begin"/>
+            </w:r>
+            <w:r>
+              <w:rPr>
+                <w:noProof/>
+                <w:webHidden/>
+              </w:rPr>
+              <w:instrText xml:space="preserve"> PAGEREF _Toc196313620 \h </w:instrText>
+            </w:r>
+            <w:r>
+              <w:rPr>
+                <w:noProof/>
+                <w:webHidden/>
+              </w:rPr>
+            </w:r>
+            <w:r>
+              <w:rPr>
+                <w:noProof/>
+                <w:webHidden/>
+              </w:rPr>
+              <w:fldChar w:fldCharType="separate"/>
+            </w:r>
+            <w:r>
+              <w:rPr>
+                <w:noProof/>
+                <w:webHidden/>
+              </w:rPr>
+              <w:t>6</w:t>
             </w:r>
             <w:r>
               <w:rPr>
@@ -665,14 +1123,14 @@
               <w14:ligatures w14:val="standardContextual"/>
             </w:rPr>
           </w:pPr>
-          <w:hyperlink w:anchor="_Toc196301440" w:history="1">
+          <w:hyperlink w:anchor="_Toc196313621" w:history="1">
             <w:r>
               <w:rPr>
                 <w:rStyle w:val="Collegamentoipertestuale"/>
                 <w:rFonts w:ascii="Times New Roman" w:hAnsi="Times New Roman"/>
                 <w:noProof/>
               </w:rPr>
-              <w:t>Capitolo 2</w:t>
+              <w:t>Capitolo 3</w:t>
             </w:r>
             <w:r>
               <w:rPr>
@@ -693,7 +1151,7 @@
                 <w:noProof/>
                 <w:webHidden/>
               </w:rPr>
-              <w:instrText xml:space="preserve"> PAGEREF _Toc196301440 \h </w:instrText>
+              <w:instrText xml:space="preserve"> PAGEREF _Toc196313621 \h </w:instrText>
             </w:r>
             <w:r>
               <w:rPr>
@@ -713,7 +1171,7 @@
                 <w:noProof/>
                 <w:webHidden/>
               </w:rPr>
-              <w:t>6</w:t>
+              <w:t>7</w:t>
             </w:r>
             <w:r>
               <w:rPr>
@@ -739,7 +1197,7 @@
               <w14:ligatures w14:val="standardContextual"/>
             </w:rPr>
           </w:pPr>
-          <w:hyperlink w:anchor="_Toc196301441" w:history="1">
+          <w:hyperlink w:anchor="_Toc196313622" w:history="1">
             <w:r>
               <w:rPr>
                 <w:rStyle w:val="Collegamentoipertestuale"/>
@@ -750,7 +1208,7 @@
                 <w:iCs/>
                 <w:noProof/>
               </w:rPr>
-              <w:t>RISTRUTTURAZIONE</w:t>
+              <w:t>DIAGRAMMI RISTRUTTURATI</w:t>
             </w:r>
             <w:r>
               <w:rPr>
@@ -771,7 +1229,7 @@
                 <w:noProof/>
                 <w:webHidden/>
               </w:rPr>
-              <w:instrText xml:space="preserve"> PAGEREF _Toc196301441 \h </w:instrText>
+              <w:instrText xml:space="preserve"> PAGEREF _Toc196313622 \h </w:instrText>
             </w:r>
             <w:r>
               <w:rPr>
@@ -791,7 +1249,7 @@
                 <w:noProof/>
                 <w:webHidden/>
               </w:rPr>
-              <w:t>6</w:t>
+              <w:t>7</w:t>
             </w:r>
             <w:r>
               <w:rPr>
@@ -817,7 +1275,7 @@
               <w14:ligatures w14:val="standardContextual"/>
             </w:rPr>
           </w:pPr>
-          <w:hyperlink w:anchor="_Toc196301442" w:history="1">
+          <w:hyperlink w:anchor="_Toc196313623" w:history="1">
             <w:r>
               <w:rPr>
                 <w:rStyle w:val="Collegamentoipertestuale"/>
@@ -826,7 +1284,7 @@
                 <w:bCs/>
                 <w:noProof/>
               </w:rPr>
-              <w:t>2.1 | Fase di ristrutturazione</w:t>
+              <w:t>3.1 | Diagramma UML (ristrutturato)</w:t>
             </w:r>
             <w:r>
               <w:rPr>
@@ -847,7 +1305,7 @@
                 <w:noProof/>
                 <w:webHidden/>
               </w:rPr>
-              <w:instrText xml:space="preserve"> PAGEREF _Toc196301442 \h </w:instrText>
+              <w:instrText xml:space="preserve"> PAGEREF _Toc196313623 \h </w:instrText>
             </w:r>
             <w:r>
               <w:rPr>
@@ -867,7 +1325,7 @@
                 <w:noProof/>
                 <w:webHidden/>
               </w:rPr>
-              <w:t>6</w:t>
+              <w:t>7</w:t>
             </w:r>
             <w:r>
               <w:rPr>
@@ -893,7 +1351,7 @@
               <w14:ligatures w14:val="standardContextual"/>
             </w:rPr>
           </w:pPr>
-          <w:hyperlink w:anchor="_Toc196301443" w:history="1">
+          <w:hyperlink w:anchor="_Toc196313624" w:history="1">
             <w:r>
               <w:rPr>
                 <w:rStyle w:val="Collegamentoipertestuale"/>
@@ -902,7 +1360,7 @@
                 <w:bCs/>
                 <w:noProof/>
               </w:rPr>
-              <w:t>2.2 | Analisi delle ridondanze</w:t>
+              <w:t>3.2 | Diagramma ER (ristrutturato)</w:t>
             </w:r>
             <w:r>
               <w:rPr>
@@ -923,7 +1381,7 @@
                 <w:noProof/>
                 <w:webHidden/>
               </w:rPr>
-              <w:instrText xml:space="preserve"> PAGEREF _Toc196301443 \h </w:instrText>
+              <w:instrText xml:space="preserve"> PAGEREF _Toc196313624 \h </w:instrText>
             </w:r>
             <w:r>
               <w:rPr>
@@ -943,7 +1401,159 @@
                 <w:noProof/>
                 <w:webHidden/>
               </w:rPr>
-              <w:t>6</w:t>
+              <w:t>9</w:t>
+            </w:r>
+            <w:r>
+              <w:rPr>
+                <w:noProof/>
+                <w:webHidden/>
+              </w:rPr>
+              <w:fldChar w:fldCharType="end"/>
+            </w:r>
+          </w:hyperlink>
+        </w:p>
+        <w:p>
+          <w:pPr>
+            <w:pStyle w:val="Sommario1"/>
+            <w:tabs>
+              <w:tab w:val="right" w:leader="dot" w:pos="9628"/>
+            </w:tabs>
+            <w:rPr>
+              <w:rFonts w:cstheme="minorBidi"/>
+              <w:noProof/>
+              <w:kern w:val="2"/>
+              <w:sz w:val="24"/>
+              <w:szCs w:val="24"/>
+              <w14:ligatures w14:val="standardContextual"/>
+            </w:rPr>
+          </w:pPr>
+          <w:hyperlink w:anchor="_Toc196313625" w:history="1">
+            <w:r>
+              <w:rPr>
+                <w:rStyle w:val="Collegamentoipertestuale"/>
+                <w:rFonts w:ascii="Times New Roman" w:hAnsi="Times New Roman"/>
+                <w:noProof/>
+              </w:rPr>
+              <w:t>Capitolo 4</w:t>
+            </w:r>
+            <w:r>
+              <w:rPr>
+                <w:noProof/>
+                <w:webHidden/>
+              </w:rPr>
+              <w:tab/>
+            </w:r>
+            <w:r>
+              <w:rPr>
+                <w:noProof/>
+                <w:webHidden/>
+              </w:rPr>
+              <w:fldChar w:fldCharType="begin"/>
+            </w:r>
+            <w:r>
+              <w:rPr>
+                <w:noProof/>
+                <w:webHidden/>
+              </w:rPr>
+              <w:instrText xml:space="preserve"> PAGEREF _Toc196313625 \h </w:instrText>
+            </w:r>
+            <w:r>
+              <w:rPr>
+                <w:noProof/>
+                <w:webHidden/>
+              </w:rPr>
+            </w:r>
+            <w:r>
+              <w:rPr>
+                <w:noProof/>
+                <w:webHidden/>
+              </w:rPr>
+              <w:fldChar w:fldCharType="separate"/>
+            </w:r>
+            <w:r>
+              <w:rPr>
+                <w:noProof/>
+                <w:webHidden/>
+              </w:rPr>
+              <w:t>10</w:t>
+            </w:r>
+            <w:r>
+              <w:rPr>
+                <w:noProof/>
+                <w:webHidden/>
+              </w:rPr>
+              <w:fldChar w:fldCharType="end"/>
+            </w:r>
+          </w:hyperlink>
+        </w:p>
+        <w:p>
+          <w:pPr>
+            <w:pStyle w:val="Sommario1"/>
+            <w:tabs>
+              <w:tab w:val="right" w:leader="dot" w:pos="9628"/>
+            </w:tabs>
+            <w:rPr>
+              <w:rFonts w:cstheme="minorBidi"/>
+              <w:noProof/>
+              <w:kern w:val="2"/>
+              <w:sz w:val="24"/>
+              <w:szCs w:val="24"/>
+              <w14:ligatures w14:val="standardContextual"/>
+            </w:rPr>
+          </w:pPr>
+          <w:hyperlink w:anchor="_Toc196313626" w:history="1">
+            <w:r>
+              <w:rPr>
+                <w:rStyle w:val="Collegamentoipertestuale"/>
+                <w:rFonts w:ascii="Times New Roman" w:hAnsi="Times New Roman"/>
+                <w:b/>
+                <w:bCs/>
+                <w:i/>
+                <w:iCs/>
+                <w:noProof/>
+              </w:rPr>
+              <w:t>PROGETTAZIONE LOGICA</w:t>
+            </w:r>
+            <w:r>
+              <w:rPr>
+                <w:noProof/>
+                <w:webHidden/>
+              </w:rPr>
+              <w:tab/>
+            </w:r>
+            <w:r>
+              <w:rPr>
+                <w:noProof/>
+                <w:webHidden/>
+              </w:rPr>
+              <w:fldChar w:fldCharType="begin"/>
+            </w:r>
+            <w:r>
+              <w:rPr>
+                <w:noProof/>
+                <w:webHidden/>
+              </w:rPr>
+              <w:instrText xml:space="preserve"> PAGEREF _Toc196313626 \h </w:instrText>
+            </w:r>
+            <w:r>
+              <w:rPr>
+                <w:noProof/>
+                <w:webHidden/>
+              </w:rPr>
+            </w:r>
+            <w:r>
+              <w:rPr>
+                <w:noProof/>
+                <w:webHidden/>
+              </w:rPr>
+              <w:fldChar w:fldCharType="separate"/>
+            </w:r>
+            <w:r>
+              <w:rPr>
+                <w:noProof/>
+                <w:webHidden/>
+              </w:rPr>
+              <w:t>10</w:t>
             </w:r>
             <w:r>
               <w:rPr>
@@ -969,7 +1579,7 @@
               <w14:ligatures w14:val="standardContextual"/>
             </w:rPr>
           </w:pPr>
-          <w:hyperlink w:anchor="_Toc196301444" w:history="1">
+          <w:hyperlink w:anchor="_Toc196313627" w:history="1">
             <w:r>
               <w:rPr>
                 <w:rStyle w:val="Collegamentoipertestuale"/>
@@ -978,7 +1588,7 @@
                 <w:bCs/>
                 <w:noProof/>
               </w:rPr>
-              <w:t>2.3 | Eliminazione delle generalizzazioni</w:t>
+              <w:t>4.1 | Progettazione Logica</w:t>
             </w:r>
             <w:r>
               <w:rPr>
@@ -999,7 +1609,7 @@
                 <w:noProof/>
                 <w:webHidden/>
               </w:rPr>
-              <w:instrText xml:space="preserve"> PAGEREF _Toc196301444 \h </w:instrText>
+              <w:instrText xml:space="preserve"> PAGEREF _Toc196313627 \h </w:instrText>
             </w:r>
             <w:r>
               <w:rPr>
@@ -1019,7 +1629,7 @@
                 <w:noProof/>
                 <w:webHidden/>
               </w:rPr>
-              <w:t>7</w:t>
+              <w:t>10</w:t>
             </w:r>
             <w:r>
               <w:rPr>
@@ -1045,7 +1655,7 @@
               <w14:ligatures w14:val="standardContextual"/>
             </w:rPr>
           </w:pPr>
-          <w:hyperlink w:anchor="_Toc196301445" w:history="1">
+          <w:hyperlink w:anchor="_Toc196313628" w:history="1">
             <w:r>
               <w:rPr>
                 <w:rStyle w:val="Collegamentoipertestuale"/>
@@ -1054,7 +1664,7 @@
                 <w:bCs/>
                 <w:noProof/>
               </w:rPr>
-              <w:t>2.4 | Eliminazione degli attributi Multivalore</w:t>
+              <w:t>4.2 | Mapping delle entità</w:t>
             </w:r>
             <w:r>
               <w:rPr>
@@ -1075,7 +1685,7 @@
                 <w:noProof/>
                 <w:webHidden/>
               </w:rPr>
-              <w:instrText xml:space="preserve"> PAGEREF _Toc196301445 \h </w:instrText>
+              <w:instrText xml:space="preserve"> PAGEREF _Toc196313628 \h </w:instrText>
             </w:r>
             <w:r>
               <w:rPr>
@@ -1095,7 +1705,7 @@
                 <w:noProof/>
                 <w:webHidden/>
               </w:rPr>
-              <w:t>7</w:t>
+              <w:t>10</w:t>
             </w:r>
             <w:r>
               <w:rPr>
@@ -1121,7 +1731,7 @@
               <w14:ligatures w14:val="standardContextual"/>
             </w:rPr>
           </w:pPr>
-          <w:hyperlink w:anchor="_Toc196301446" w:history="1">
+          <w:hyperlink w:anchor="_Toc196313629" w:history="1">
             <w:r>
               <w:rPr>
                 <w:rStyle w:val="Collegamentoipertestuale"/>
@@ -1130,7 +1740,7 @@
                 <w:bCs/>
                 <w:noProof/>
               </w:rPr>
-              <w:t>2.5 | Eliminazione degli attributi strutturati</w:t>
+              <w:t>4.3 | Mapping delle associazioni</w:t>
             </w:r>
             <w:r>
               <w:rPr>
@@ -1151,7 +1761,7 @@
                 <w:noProof/>
                 <w:webHidden/>
               </w:rPr>
-              <w:instrText xml:space="preserve"> PAGEREF _Toc196301446 \h </w:instrText>
+              <w:instrText xml:space="preserve"> PAGEREF _Toc196313629 \h </w:instrText>
             </w:r>
             <w:r>
               <w:rPr>
@@ -1171,767 +1781,7 @@
                 <w:noProof/>
                 <w:webHidden/>
               </w:rPr>
-              <w:t>7</w:t>
-            </w:r>
-            <w:r>
-              <w:rPr>
-                <w:noProof/>
-                <w:webHidden/>
-              </w:rPr>
-              <w:fldChar w:fldCharType="end"/>
-            </w:r>
-          </w:hyperlink>
-        </w:p>
-        <w:p>
-          <w:pPr>
-            <w:pStyle w:val="Sommario2"/>
-            <w:tabs>
-              <w:tab w:val="right" w:leader="dot" w:pos="9628"/>
-            </w:tabs>
-            <w:rPr>
-              <w:rFonts w:cstheme="minorBidi"/>
-              <w:noProof/>
-              <w:kern w:val="2"/>
-              <w:sz w:val="24"/>
-              <w:szCs w:val="24"/>
-              <w14:ligatures w14:val="standardContextual"/>
-            </w:rPr>
-          </w:pPr>
-          <w:hyperlink w:anchor="_Toc196301447" w:history="1">
-            <w:r>
-              <w:rPr>
-                <w:rStyle w:val="Collegamentoipertestuale"/>
-                <w:rFonts w:ascii="Times New Roman" w:hAnsi="Times New Roman"/>
-                <w:b/>
-                <w:bCs/>
-                <w:noProof/>
-              </w:rPr>
-              <w:t>2.6 | Scelta degli identificatori primari.</w:t>
-            </w:r>
-            <w:r>
-              <w:rPr>
-                <w:noProof/>
-                <w:webHidden/>
-              </w:rPr>
-              <w:tab/>
-            </w:r>
-            <w:r>
-              <w:rPr>
-                <w:noProof/>
-                <w:webHidden/>
-              </w:rPr>
-              <w:fldChar w:fldCharType="begin"/>
-            </w:r>
-            <w:r>
-              <w:rPr>
-                <w:noProof/>
-                <w:webHidden/>
-              </w:rPr>
-              <w:instrText xml:space="preserve"> PAGEREF _Toc196301447 \h </w:instrText>
-            </w:r>
-            <w:r>
-              <w:rPr>
-                <w:noProof/>
-                <w:webHidden/>
-              </w:rPr>
-            </w:r>
-            <w:r>
-              <w:rPr>
-                <w:noProof/>
-                <w:webHidden/>
-              </w:rPr>
-              <w:fldChar w:fldCharType="separate"/>
-            </w:r>
-            <w:r>
-              <w:rPr>
-                <w:noProof/>
-                <w:webHidden/>
-              </w:rPr>
-              <w:t>8</w:t>
-            </w:r>
-            <w:r>
-              <w:rPr>
-                <w:noProof/>
-                <w:webHidden/>
-              </w:rPr>
-              <w:fldChar w:fldCharType="end"/>
-            </w:r>
-          </w:hyperlink>
-        </w:p>
-        <w:p>
-          <w:pPr>
-            <w:pStyle w:val="Sommario1"/>
-            <w:tabs>
-              <w:tab w:val="right" w:leader="dot" w:pos="9628"/>
-            </w:tabs>
-            <w:rPr>
-              <w:rFonts w:cstheme="minorBidi"/>
-              <w:noProof/>
-              <w:kern w:val="2"/>
-              <w:sz w:val="24"/>
-              <w:szCs w:val="24"/>
-              <w14:ligatures w14:val="standardContextual"/>
-            </w:rPr>
-          </w:pPr>
-          <w:hyperlink w:anchor="_Toc196301448" w:history="1">
-            <w:r>
-              <w:rPr>
-                <w:rStyle w:val="Collegamentoipertestuale"/>
-                <w:rFonts w:ascii="Times New Roman" w:hAnsi="Times New Roman"/>
-                <w:noProof/>
-              </w:rPr>
-              <w:t>Capitolo 3</w:t>
-            </w:r>
-            <w:r>
-              <w:rPr>
-                <w:noProof/>
-                <w:webHidden/>
-              </w:rPr>
-              <w:tab/>
-            </w:r>
-            <w:r>
-              <w:rPr>
-                <w:noProof/>
-                <w:webHidden/>
-              </w:rPr>
-              <w:fldChar w:fldCharType="begin"/>
-            </w:r>
-            <w:r>
-              <w:rPr>
-                <w:noProof/>
-                <w:webHidden/>
-              </w:rPr>
-              <w:instrText xml:space="preserve"> PAGEREF _Toc196301448 \h </w:instrText>
-            </w:r>
-            <w:r>
-              <w:rPr>
-                <w:noProof/>
-                <w:webHidden/>
-              </w:rPr>
-            </w:r>
-            <w:r>
-              <w:rPr>
-                <w:noProof/>
-                <w:webHidden/>
-              </w:rPr>
-              <w:fldChar w:fldCharType="separate"/>
-            </w:r>
-            <w:r>
-              <w:rPr>
-                <w:noProof/>
-                <w:webHidden/>
-              </w:rPr>
-              <w:t>9</w:t>
-            </w:r>
-            <w:r>
-              <w:rPr>
-                <w:noProof/>
-                <w:webHidden/>
-              </w:rPr>
-              <w:fldChar w:fldCharType="end"/>
-            </w:r>
-          </w:hyperlink>
-        </w:p>
-        <w:p>
-          <w:pPr>
-            <w:pStyle w:val="Sommario1"/>
-            <w:tabs>
-              <w:tab w:val="right" w:leader="dot" w:pos="9628"/>
-            </w:tabs>
-            <w:rPr>
-              <w:rFonts w:cstheme="minorBidi"/>
-              <w:noProof/>
-              <w:kern w:val="2"/>
-              <w:sz w:val="24"/>
-              <w:szCs w:val="24"/>
-              <w14:ligatures w14:val="standardContextual"/>
-            </w:rPr>
-          </w:pPr>
-          <w:hyperlink w:anchor="_Toc196301449" w:history="1">
-            <w:r>
-              <w:rPr>
-                <w:rStyle w:val="Collegamentoipertestuale"/>
-                <w:rFonts w:ascii="Times New Roman" w:hAnsi="Times New Roman"/>
-                <w:b/>
-                <w:bCs/>
-                <w:i/>
-                <w:iCs/>
-                <w:noProof/>
-              </w:rPr>
-              <w:t>DIAGRAMMI RISTRUTTURATI</w:t>
-            </w:r>
-            <w:r>
-              <w:rPr>
-                <w:noProof/>
-                <w:webHidden/>
-              </w:rPr>
-              <w:tab/>
-            </w:r>
-            <w:r>
-              <w:rPr>
-                <w:noProof/>
-                <w:webHidden/>
-              </w:rPr>
-              <w:fldChar w:fldCharType="begin"/>
-            </w:r>
-            <w:r>
-              <w:rPr>
-                <w:noProof/>
-                <w:webHidden/>
-              </w:rPr>
-              <w:instrText xml:space="preserve"> PAGEREF _Toc196301449 \h </w:instrText>
-            </w:r>
-            <w:r>
-              <w:rPr>
-                <w:noProof/>
-                <w:webHidden/>
-              </w:rPr>
-            </w:r>
-            <w:r>
-              <w:rPr>
-                <w:noProof/>
-                <w:webHidden/>
-              </w:rPr>
-              <w:fldChar w:fldCharType="separate"/>
-            </w:r>
-            <w:r>
-              <w:rPr>
-                <w:noProof/>
-                <w:webHidden/>
-              </w:rPr>
-              <w:t>9</w:t>
-            </w:r>
-            <w:r>
-              <w:rPr>
-                <w:noProof/>
-                <w:webHidden/>
-              </w:rPr>
-              <w:fldChar w:fldCharType="end"/>
-            </w:r>
-          </w:hyperlink>
-        </w:p>
-        <w:p>
-          <w:pPr>
-            <w:pStyle w:val="Sommario2"/>
-            <w:tabs>
-              <w:tab w:val="right" w:leader="dot" w:pos="9628"/>
-            </w:tabs>
-            <w:rPr>
-              <w:rFonts w:cstheme="minorBidi"/>
-              <w:noProof/>
-              <w:kern w:val="2"/>
-              <w:sz w:val="24"/>
-              <w:szCs w:val="24"/>
-              <w14:ligatures w14:val="standardContextual"/>
-            </w:rPr>
-          </w:pPr>
-          <w:hyperlink w:anchor="_Toc196301450" w:history="1">
-            <w:r>
-              <w:rPr>
-                <w:rStyle w:val="Collegamentoipertestuale"/>
-                <w:rFonts w:ascii="Times New Roman" w:hAnsi="Times New Roman"/>
-                <w:b/>
-                <w:bCs/>
-                <w:noProof/>
-              </w:rPr>
-              <w:t>3.1 | Diagramma UML (ristrutturato)</w:t>
-            </w:r>
-            <w:r>
-              <w:rPr>
-                <w:noProof/>
-                <w:webHidden/>
-              </w:rPr>
-              <w:tab/>
-            </w:r>
-            <w:r>
-              <w:rPr>
-                <w:noProof/>
-                <w:webHidden/>
-              </w:rPr>
-              <w:fldChar w:fldCharType="begin"/>
-            </w:r>
-            <w:r>
-              <w:rPr>
-                <w:noProof/>
-                <w:webHidden/>
-              </w:rPr>
-              <w:instrText xml:space="preserve"> PAGEREF _Toc196301450 \h </w:instrText>
-            </w:r>
-            <w:r>
-              <w:rPr>
-                <w:noProof/>
-                <w:webHidden/>
-              </w:rPr>
-            </w:r>
-            <w:r>
-              <w:rPr>
-                <w:noProof/>
-                <w:webHidden/>
-              </w:rPr>
-              <w:fldChar w:fldCharType="separate"/>
-            </w:r>
-            <w:r>
-              <w:rPr>
-                <w:noProof/>
-                <w:webHidden/>
-              </w:rPr>
-              <w:t>9</w:t>
-            </w:r>
-            <w:r>
-              <w:rPr>
-                <w:noProof/>
-                <w:webHidden/>
-              </w:rPr>
-              <w:fldChar w:fldCharType="end"/>
-            </w:r>
-          </w:hyperlink>
-        </w:p>
-        <w:p>
-          <w:pPr>
-            <w:pStyle w:val="Sommario2"/>
-            <w:tabs>
-              <w:tab w:val="right" w:leader="dot" w:pos="9628"/>
-            </w:tabs>
-            <w:rPr>
-              <w:rFonts w:cstheme="minorBidi"/>
-              <w:noProof/>
-              <w:kern w:val="2"/>
-              <w:sz w:val="24"/>
-              <w:szCs w:val="24"/>
-              <w14:ligatures w14:val="standardContextual"/>
-            </w:rPr>
-          </w:pPr>
-          <w:hyperlink w:anchor="_Toc196301451" w:history="1">
-            <w:r>
-              <w:rPr>
-                <w:rStyle w:val="Collegamentoipertestuale"/>
-                <w:rFonts w:ascii="Times New Roman" w:hAnsi="Times New Roman"/>
-                <w:b/>
-                <w:bCs/>
-                <w:noProof/>
-              </w:rPr>
-              <w:t>3.2 | Diagramma ER (ristrutturato)</w:t>
-            </w:r>
-            <w:r>
-              <w:rPr>
-                <w:noProof/>
-                <w:webHidden/>
-              </w:rPr>
-              <w:tab/>
-            </w:r>
-            <w:r>
-              <w:rPr>
-                <w:noProof/>
-                <w:webHidden/>
-              </w:rPr>
-              <w:fldChar w:fldCharType="begin"/>
-            </w:r>
-            <w:r>
-              <w:rPr>
-                <w:noProof/>
-                <w:webHidden/>
-              </w:rPr>
-              <w:instrText xml:space="preserve"> PAGEREF _Toc196301451 \h </w:instrText>
-            </w:r>
-            <w:r>
-              <w:rPr>
-                <w:noProof/>
-                <w:webHidden/>
-              </w:rPr>
-            </w:r>
-            <w:r>
-              <w:rPr>
-                <w:noProof/>
-                <w:webHidden/>
-              </w:rPr>
-              <w:fldChar w:fldCharType="separate"/>
-            </w:r>
-            <w:r>
-              <w:rPr>
-                <w:noProof/>
-                <w:webHidden/>
-              </w:rPr>
-              <w:t>10</w:t>
-            </w:r>
-            <w:r>
-              <w:rPr>
-                <w:noProof/>
-                <w:webHidden/>
-              </w:rPr>
-              <w:fldChar w:fldCharType="end"/>
-            </w:r>
-          </w:hyperlink>
-        </w:p>
-        <w:p>
-          <w:pPr>
-            <w:pStyle w:val="Sommario1"/>
-            <w:tabs>
-              <w:tab w:val="right" w:leader="dot" w:pos="9628"/>
-            </w:tabs>
-            <w:rPr>
-              <w:rFonts w:cstheme="minorBidi"/>
-              <w:noProof/>
-              <w:kern w:val="2"/>
-              <w:sz w:val="24"/>
-              <w:szCs w:val="24"/>
-              <w14:ligatures w14:val="standardContextual"/>
-            </w:rPr>
-          </w:pPr>
-          <w:hyperlink w:anchor="_Toc196301452" w:history="1">
-            <w:r>
-              <w:rPr>
-                <w:rStyle w:val="Collegamentoipertestuale"/>
-                <w:rFonts w:ascii="Times New Roman" w:hAnsi="Times New Roman"/>
-                <w:noProof/>
-              </w:rPr>
-              <w:t>Capitolo 4</w:t>
-            </w:r>
-            <w:r>
-              <w:rPr>
-                <w:noProof/>
-                <w:webHidden/>
-              </w:rPr>
-              <w:tab/>
-            </w:r>
-            <w:r>
-              <w:rPr>
-                <w:noProof/>
-                <w:webHidden/>
-              </w:rPr>
-              <w:fldChar w:fldCharType="begin"/>
-            </w:r>
-            <w:r>
-              <w:rPr>
-                <w:noProof/>
-                <w:webHidden/>
-              </w:rPr>
-              <w:instrText xml:space="preserve"> PAGEREF _Toc196301452 \h </w:instrText>
-            </w:r>
-            <w:r>
-              <w:rPr>
-                <w:noProof/>
-                <w:webHidden/>
-              </w:rPr>
-            </w:r>
-            <w:r>
-              <w:rPr>
-                <w:noProof/>
-                <w:webHidden/>
-              </w:rPr>
-              <w:fldChar w:fldCharType="separate"/>
-            </w:r>
-            <w:r>
-              <w:rPr>
-                <w:noProof/>
-                <w:webHidden/>
-              </w:rPr>
               <w:t>11</w:t>
-            </w:r>
-            <w:r>
-              <w:rPr>
-                <w:noProof/>
-                <w:webHidden/>
-              </w:rPr>
-              <w:fldChar w:fldCharType="end"/>
-            </w:r>
-          </w:hyperlink>
-        </w:p>
-        <w:p>
-          <w:pPr>
-            <w:pStyle w:val="Sommario1"/>
-            <w:tabs>
-              <w:tab w:val="right" w:leader="dot" w:pos="9628"/>
-            </w:tabs>
-            <w:rPr>
-              <w:rFonts w:cstheme="minorBidi"/>
-              <w:noProof/>
-              <w:kern w:val="2"/>
-              <w:sz w:val="24"/>
-              <w:szCs w:val="24"/>
-              <w14:ligatures w14:val="standardContextual"/>
-            </w:rPr>
-          </w:pPr>
-          <w:hyperlink w:anchor="_Toc196301453" w:history="1">
-            <w:r>
-              <w:rPr>
-                <w:rStyle w:val="Collegamentoipertestuale"/>
-                <w:rFonts w:ascii="Times New Roman" w:hAnsi="Times New Roman"/>
-                <w:b/>
-                <w:bCs/>
-                <w:i/>
-                <w:iCs/>
-                <w:noProof/>
-              </w:rPr>
-              <w:t>PROGETTAZIONE LOGICA</w:t>
-            </w:r>
-            <w:r>
-              <w:rPr>
-                <w:noProof/>
-                <w:webHidden/>
-              </w:rPr>
-              <w:tab/>
-            </w:r>
-            <w:r>
-              <w:rPr>
-                <w:noProof/>
-                <w:webHidden/>
-              </w:rPr>
-              <w:fldChar w:fldCharType="begin"/>
-            </w:r>
-            <w:r>
-              <w:rPr>
-                <w:noProof/>
-                <w:webHidden/>
-              </w:rPr>
-              <w:instrText xml:space="preserve"> PAGEREF _Toc196301453 \h </w:instrText>
-            </w:r>
-            <w:r>
-              <w:rPr>
-                <w:noProof/>
-                <w:webHidden/>
-              </w:rPr>
-            </w:r>
-            <w:r>
-              <w:rPr>
-                <w:noProof/>
-                <w:webHidden/>
-              </w:rPr>
-              <w:fldChar w:fldCharType="separate"/>
-            </w:r>
-            <w:r>
-              <w:rPr>
-                <w:noProof/>
-                <w:webHidden/>
-              </w:rPr>
-              <w:t>11</w:t>
-            </w:r>
-            <w:r>
-              <w:rPr>
-                <w:noProof/>
-                <w:webHidden/>
-              </w:rPr>
-              <w:fldChar w:fldCharType="end"/>
-            </w:r>
-          </w:hyperlink>
-        </w:p>
-        <w:p>
-          <w:pPr>
-            <w:pStyle w:val="Sommario2"/>
-            <w:tabs>
-              <w:tab w:val="right" w:leader="dot" w:pos="9628"/>
-            </w:tabs>
-            <w:rPr>
-              <w:rFonts w:cstheme="minorBidi"/>
-              <w:noProof/>
-              <w:kern w:val="2"/>
-              <w:sz w:val="24"/>
-              <w:szCs w:val="24"/>
-              <w14:ligatures w14:val="standardContextual"/>
-            </w:rPr>
-          </w:pPr>
-          <w:hyperlink w:anchor="_Toc196301454" w:history="1">
-            <w:r>
-              <w:rPr>
-                <w:rStyle w:val="Collegamentoipertestuale"/>
-                <w:rFonts w:ascii="Times New Roman" w:hAnsi="Times New Roman"/>
-                <w:b/>
-                <w:bCs/>
-                <w:noProof/>
-              </w:rPr>
-              <w:t>4.1 | Progettazione Logica</w:t>
-            </w:r>
-            <w:r>
-              <w:rPr>
-                <w:noProof/>
-                <w:webHidden/>
-              </w:rPr>
-              <w:tab/>
-            </w:r>
-            <w:r>
-              <w:rPr>
-                <w:noProof/>
-                <w:webHidden/>
-              </w:rPr>
-              <w:fldChar w:fldCharType="begin"/>
-            </w:r>
-            <w:r>
-              <w:rPr>
-                <w:noProof/>
-                <w:webHidden/>
-              </w:rPr>
-              <w:instrText xml:space="preserve"> PAGEREF _Toc196301454 \h </w:instrText>
-            </w:r>
-            <w:r>
-              <w:rPr>
-                <w:noProof/>
-                <w:webHidden/>
-              </w:rPr>
-            </w:r>
-            <w:r>
-              <w:rPr>
-                <w:noProof/>
-                <w:webHidden/>
-              </w:rPr>
-              <w:fldChar w:fldCharType="separate"/>
-            </w:r>
-            <w:r>
-              <w:rPr>
-                <w:noProof/>
-                <w:webHidden/>
-              </w:rPr>
-              <w:t>11</w:t>
-            </w:r>
-            <w:r>
-              <w:rPr>
-                <w:noProof/>
-                <w:webHidden/>
-              </w:rPr>
-              <w:fldChar w:fldCharType="end"/>
-            </w:r>
-          </w:hyperlink>
-        </w:p>
-        <w:p>
-          <w:pPr>
-            <w:pStyle w:val="Sommario2"/>
-            <w:tabs>
-              <w:tab w:val="right" w:leader="dot" w:pos="9628"/>
-            </w:tabs>
-            <w:rPr>
-              <w:rFonts w:cstheme="minorBidi"/>
-              <w:noProof/>
-              <w:kern w:val="2"/>
-              <w:sz w:val="24"/>
-              <w:szCs w:val="24"/>
-              <w14:ligatures w14:val="standardContextual"/>
-            </w:rPr>
-          </w:pPr>
-          <w:hyperlink w:anchor="_Toc196301455" w:history="1">
-            <w:r>
-              <w:rPr>
-                <w:rStyle w:val="Collegamentoipertestuale"/>
-                <w:rFonts w:ascii="Times New Roman" w:hAnsi="Times New Roman"/>
-                <w:b/>
-                <w:bCs/>
-                <w:noProof/>
-              </w:rPr>
-              <w:t>4.2 | Mapping delle entità</w:t>
-            </w:r>
-            <w:r>
-              <w:rPr>
-                <w:noProof/>
-                <w:webHidden/>
-              </w:rPr>
-              <w:tab/>
-            </w:r>
-            <w:r>
-              <w:rPr>
-                <w:noProof/>
-                <w:webHidden/>
-              </w:rPr>
-              <w:fldChar w:fldCharType="begin"/>
-            </w:r>
-            <w:r>
-              <w:rPr>
-                <w:noProof/>
-                <w:webHidden/>
-              </w:rPr>
-              <w:instrText xml:space="preserve"> PAGEREF _Toc196301455 \h </w:instrText>
-            </w:r>
-            <w:r>
-              <w:rPr>
-                <w:noProof/>
-                <w:webHidden/>
-              </w:rPr>
-            </w:r>
-            <w:r>
-              <w:rPr>
-                <w:noProof/>
-                <w:webHidden/>
-              </w:rPr>
-              <w:fldChar w:fldCharType="separate"/>
-            </w:r>
-            <w:r>
-              <w:rPr>
-                <w:noProof/>
-                <w:webHidden/>
-              </w:rPr>
-              <w:t>11</w:t>
-            </w:r>
-            <w:r>
-              <w:rPr>
-                <w:noProof/>
-                <w:webHidden/>
-              </w:rPr>
-              <w:fldChar w:fldCharType="end"/>
-            </w:r>
-          </w:hyperlink>
-        </w:p>
-        <w:p>
-          <w:pPr>
-            <w:pStyle w:val="Sommario2"/>
-            <w:tabs>
-              <w:tab w:val="right" w:leader="dot" w:pos="9628"/>
-            </w:tabs>
-            <w:rPr>
-              <w:rFonts w:cstheme="minorBidi"/>
-              <w:noProof/>
-              <w:kern w:val="2"/>
-              <w:sz w:val="24"/>
-              <w:szCs w:val="24"/>
-              <w14:ligatures w14:val="standardContextual"/>
-            </w:rPr>
-          </w:pPr>
-          <w:hyperlink w:anchor="_Toc196301456" w:history="1">
-            <w:r>
-              <w:rPr>
-                <w:rStyle w:val="Collegamentoipertestuale"/>
-                <w:rFonts w:ascii="Times New Roman" w:hAnsi="Times New Roman"/>
-                <w:b/>
-                <w:bCs/>
-                <w:noProof/>
-              </w:rPr>
-              <w:t>4.3 | Mapping delle associazioni</w:t>
-            </w:r>
-            <w:r>
-              <w:rPr>
-                <w:noProof/>
-                <w:webHidden/>
-              </w:rPr>
-              <w:tab/>
-            </w:r>
-            <w:r>
-              <w:rPr>
-                <w:noProof/>
-                <w:webHidden/>
-              </w:rPr>
-              <w:fldChar w:fldCharType="begin"/>
-            </w:r>
-            <w:r>
-              <w:rPr>
-                <w:noProof/>
-                <w:webHidden/>
-              </w:rPr>
-              <w:instrText xml:space="preserve"> PAGEREF _Toc196301456 \h </w:instrText>
-            </w:r>
-            <w:r>
-              <w:rPr>
-                <w:noProof/>
-                <w:webHidden/>
-              </w:rPr>
-            </w:r>
-            <w:r>
-              <w:rPr>
-                <w:noProof/>
-                <w:webHidden/>
-              </w:rPr>
-              <w:fldChar w:fldCharType="separate"/>
-            </w:r>
-            <w:r>
-              <w:rPr>
-                <w:noProof/>
-                <w:webHidden/>
-              </w:rPr>
-              <w:t>12</w:t>
             </w:r>
             <w:r>
               <w:rPr>
@@ -2005,17 +1855,11 @@
     </w:p>
     <w:p/>
     <w:p>
-      <w:pPr>
-        <w:pStyle w:val="Titolo1"/>
-        <w:rPr>
-          <w:rFonts w:ascii="Times New Roman" w:hAnsi="Times New Roman" w:cs="Times New Roman"/>
-          <w:color w:val="auto"/>
-          <w:sz w:val="32"/>
-          <w:szCs w:val="32"/>
-        </w:rPr>
-      </w:pPr>
       <w:bookmarkStart w:id="0" w:name="_Toc195040355"/>
-    </w:p>
+      <w:bookmarkStart w:id="1" w:name="_Toc195041311"/>
+    </w:p>
+    <w:p/>
+    <w:p/>
     <w:p/>
     <w:p>
       <w:pPr>
@@ -2030,8 +1874,7 @@
           <w:color w:val="auto"/>
         </w:rPr>
       </w:pPr>
-      <w:bookmarkStart w:id="1" w:name="_Toc195041311"/>
-      <w:bookmarkStart w:id="2" w:name="_Toc196301436"/>
+      <w:bookmarkStart w:id="2" w:name="_Toc196313611"/>
       <w:r>
         <w:rPr>
           <w:rFonts w:ascii="Times New Roman" w:hAnsi="Times New Roman" w:cs="Times New Roman"/>
@@ -2056,18 +1899,13 @@
         </w:rPr>
         <w:t>E DEL CLASS DIAGRAM</w:t>
       </w:r>
+      <w:bookmarkStart w:id="3" w:name="_Toc195041312"/>
       <w:bookmarkEnd w:id="2"/>
     </w:p>
-    <w:p>
-      <w:bookmarkStart w:id="3" w:name="_Toc195041312"/>
-    </w:p>
+    <w:p/>
     <w:p>
       <w:pPr>
         <w:pStyle w:val="Titolo2"/>
-        <w:numPr>
-          <w:ilvl w:val="1"/>
-          <w:numId w:val="15"/>
-        </w:numPr>
         <w:pBdr>
           <w:bottom w:val="single" w:sz="6" w:space="1" w:color="auto"/>
         </w:pBdr>
@@ -2080,7 +1918,7 @@
           <w:szCs w:val="28"/>
         </w:rPr>
       </w:pPr>
-      <w:bookmarkStart w:id="4" w:name="_Toc196301437"/>
+      <w:bookmarkStart w:id="4" w:name="_Toc196313612"/>
       <w:bookmarkEnd w:id="0"/>
       <w:bookmarkEnd w:id="3"/>
       <w:r>
@@ -2092,7 +1930,7 @@
           <w:sz w:val="28"/>
           <w:szCs w:val="28"/>
         </w:rPr>
-        <w:t xml:space="preserve">| </w:t>
+        <w:t xml:space="preserve">1.1 | </w:t>
       </w:r>
       <w:r>
         <w:rPr>
@@ -2136,13 +1974,27 @@
         <w:rPr>
           <w:rFonts w:ascii="Times New Roman" w:hAnsi="Times New Roman" w:cs="Times New Roman"/>
         </w:rPr>
-        <w:t xml:space="preserve">, vari </w:t>
-      </w:r>
-      <w:r>
-        <w:rPr>
-          <w:rFonts w:ascii="Times New Roman" w:hAnsi="Times New Roman" w:cs="Times New Roman"/>
-        </w:rPr>
-        <w:t xml:space="preserve">team di partecipanti si sfidano per progettare e implementare nuove soluzioni basate su una certa tecnologia o mirate a un certo ambito applicativo. </w:t>
+        <w:t xml:space="preserve">, </w:t>
+      </w:r>
+      <w:proofErr w:type="gramStart"/>
+      <w:r>
+        <w:rPr>
+          <w:rFonts w:ascii="Times New Roman" w:hAnsi="Times New Roman" w:cs="Times New Roman"/>
+        </w:rPr>
+        <w:t xml:space="preserve">vari </w:t>
+      </w:r>
+      <w:r>
+        <w:rPr>
+          <w:rFonts w:ascii="Times New Roman" w:hAnsi="Times New Roman" w:cs="Times New Roman"/>
+        </w:rPr>
+        <w:t>team</w:t>
+      </w:r>
+      <w:proofErr w:type="gramEnd"/>
+      <w:r>
+        <w:rPr>
+          <w:rFonts w:ascii="Times New Roman" w:hAnsi="Times New Roman" w:cs="Times New Roman"/>
+        </w:rPr>
+        <w:t xml:space="preserve"> di partecipanti si sfidano per progettare e implementare nuove soluzioni basate su una certa tecnologia o mirate a un certo ambito applicativo. </w:t>
       </w:r>
     </w:p>
     <w:p>
@@ -2181,7 +2033,7 @@
         </w:rPr>
       </w:pPr>
       <w:bookmarkStart w:id="5" w:name="_Toc195041313"/>
-      <w:bookmarkStart w:id="6" w:name="_Toc196301438"/>
+      <w:bookmarkStart w:id="6" w:name="_Toc196313613"/>
       <w:r>
         <w:rPr>
           <w:rFonts w:ascii="Times New Roman" w:hAnsi="Times New Roman" w:cs="Times New Roman"/>
@@ -2205,7 +2057,6 @@
         <w:t xml:space="preserve">| </w:t>
       </w:r>
       <w:bookmarkEnd w:id="5"/>
-      <w:bookmarkEnd w:id="6"/>
       <w:r>
         <w:rPr>
           <w:rFonts w:ascii="Times New Roman" w:hAnsi="Times New Roman" w:cs="Times New Roman"/>
@@ -2217,6 +2068,7 @@
         </w:rPr>
         <w:t>Class Diagram</w:t>
       </w:r>
+      <w:bookmarkEnd w:id="6"/>
     </w:p>
     <w:p>
       <w:pPr>
@@ -2306,6 +2158,7 @@
           <w:color w:val="auto"/>
         </w:rPr>
       </w:pPr>
+      <w:bookmarkStart w:id="7" w:name="_Toc196313614"/>
       <w:r>
         <w:rPr>
           <w:rFonts w:ascii="Times New Roman" w:hAnsi="Times New Roman" w:cs="Times New Roman"/>
@@ -2318,6 +2171,7 @@
         <w:lastRenderedPageBreak/>
         <w:t>DOCUMENTAZIONE RELATIVA ALLE CLASSI</w:t>
       </w:r>
+      <w:bookmarkEnd w:id="7"/>
     </w:p>
     <w:p>
       <w:pPr>
@@ -2349,6 +2203,7 @@
         <w:pBdr>
           <w:bottom w:val="single" w:sz="6" w:space="1" w:color="auto"/>
         </w:pBdr>
+        <w:jc w:val="both"/>
         <w:rPr>
           <w:rFonts w:ascii="Times New Roman" w:hAnsi="Times New Roman" w:cs="Times New Roman"/>
           <w:b/>
@@ -2358,7 +2213,7 @@
           <w:szCs w:val="28"/>
         </w:rPr>
       </w:pPr>
-      <w:bookmarkStart w:id="7" w:name="_Toc196301442"/>
+      <w:bookmarkStart w:id="8" w:name="_Toc196313615"/>
       <w:r>
         <w:rPr>
           <w:rFonts w:ascii="Times New Roman" w:hAnsi="Times New Roman" w:cs="Times New Roman"/>
@@ -2370,7 +2225,6 @@
         </w:rPr>
         <w:t xml:space="preserve">2.1 | </w:t>
       </w:r>
-      <w:bookmarkEnd w:id="7"/>
       <w:r>
         <w:rPr>
           <w:rFonts w:ascii="Times New Roman" w:hAnsi="Times New Roman" w:cs="Times New Roman"/>
@@ -2393,8 +2247,12 @@
         </w:rPr>
         <w:t>Hackathon</w:t>
       </w:r>
-    </w:p>
-    <w:p>
+      <w:bookmarkEnd w:id="8"/>
+    </w:p>
+    <w:p>
+      <w:pPr>
+        <w:jc w:val="both"/>
+      </w:pPr>
       <w:r>
         <w:t xml:space="preserve">Nell’implementazione della classe “Hackathon” </w:t>
       </w:r>
@@ -2403,6 +2261,9 @@
       </w:r>
     </w:p>
     <w:p>
+      <w:pPr>
+        <w:jc w:val="both"/>
+      </w:pPr>
       <w:r>
         <w:t>Ogni Hackathon ha un titolo identificativo con relativa sede, ha una data di inizio e di fine, con un</w:t>
       </w:r>
@@ -2426,12 +2287,20 @@
       </w:r>
     </w:p>
     <w:p>
+      <w:pPr>
+        <w:jc w:val="both"/>
+      </w:pPr>
       <w:r>
         <w:t>Inoltre, avremo</w:t>
       </w:r>
       <w:r>
-        <w:t xml:space="preserve"> un massimo numero di iscritti, e una massima dimensione per ogni team</w:t>
-      </w:r>
+        <w:t xml:space="preserve"> un massimo numero di iscritti, e una massima dimensione per </w:t>
+      </w:r>
+      <w:proofErr w:type="gramStart"/>
+      <w:r>
+        <w:t>ogni team</w:t>
+      </w:r>
+      <w:proofErr w:type="gramEnd"/>
       <w:r>
         <w:t xml:space="preserve">, </w:t>
       </w:r>
@@ -2445,14 +2314,29 @@
         <w:t xml:space="preserve">inserite </w:t>
       </w:r>
       <w:r>
-        <w:t>delle liste dove verranno salvati tutti i partecipanti, tutti i team e tutti i giudici.</w:t>
+        <w:t xml:space="preserve">delle liste dove verranno salvati tutti i partecipanti, </w:t>
+      </w:r>
+      <w:proofErr w:type="gramStart"/>
+      <w:r>
+        <w:t>tutti i team</w:t>
+      </w:r>
+      <w:proofErr w:type="gramEnd"/>
+      <w:r>
+        <w:t xml:space="preserve"> e tutti i giudici.</w:t>
       </w:r>
       <w:r>
         <w:t xml:space="preserve"> </w:t>
       </w:r>
     </w:p>
-    <w:p/>
-    <w:p>
+    <w:p>
+      <w:pPr>
+        <w:jc w:val="both"/>
+      </w:pPr>
+    </w:p>
+    <w:p>
+      <w:pPr>
+        <w:jc w:val="both"/>
+      </w:pPr>
       <w:r>
         <w:t>Metod</w:t>
       </w:r>
@@ -2467,12 +2351,37 @@
           <w:ilvl w:val="0"/>
           <w:numId w:val="17"/>
         </w:numPr>
-      </w:pPr>
-      <w:r>
-        <w:t xml:space="preserve">MostraTeams() : </w:t>
-      </w:r>
-      <w:r>
-        <w:t>stampa a video la lista dei team presenti in quell’edizione del</w:t>
+        <w:jc w:val="both"/>
+      </w:pPr>
+      <w:proofErr w:type="spellStart"/>
+      <w:r>
+        <w:rPr>
+          <w:b/>
+          <w:bCs/>
+        </w:rPr>
+        <w:t>MostraTeams</w:t>
+      </w:r>
+      <w:proofErr w:type="spellEnd"/>
+      <w:r>
+        <w:rPr>
+          <w:b/>
+          <w:bCs/>
+        </w:rPr>
+        <w:t>()</w:t>
+      </w:r>
+      <w:r>
+        <w:t xml:space="preserve"> : </w:t>
+      </w:r>
+      <w:r>
+        <w:t xml:space="preserve">stampa a video la lista </w:t>
+      </w:r>
+      <w:proofErr w:type="gramStart"/>
+      <w:r>
+        <w:t>dei team presenti</w:t>
+      </w:r>
+      <w:proofErr w:type="gramEnd"/>
+      <w:r>
+        <w:t xml:space="preserve"> in quell’edizione del</w:t>
       </w:r>
       <w:r>
         <w:t>l’</w:t>
@@ -2491,27 +2400,80 @@
           <w:ilvl w:val="0"/>
           <w:numId w:val="17"/>
         </w:numPr>
-      </w:pPr>
-      <w:r>
-        <w:t>AggiungiTeam(</w:t>
-      </w:r>
-      <w:r>
+        <w:jc w:val="both"/>
+      </w:pPr>
+      <w:proofErr w:type="spellStart"/>
+      <w:r>
+        <w:rPr>
+          <w:b/>
+          <w:bCs/>
+        </w:rPr>
+        <w:t>AggiungiTeam</w:t>
+      </w:r>
+      <w:proofErr w:type="spellEnd"/>
+      <w:r>
+        <w:rPr>
+          <w:b/>
+          <w:bCs/>
+        </w:rPr>
+        <w:t>(</w:t>
+      </w:r>
+      <w:r>
+        <w:rPr>
+          <w:b/>
+          <w:bCs/>
+        </w:rPr>
         <w:t>team</w:t>
       </w:r>
       <w:r>
+        <w:rPr>
+          <w:b/>
+          <w:bCs/>
+        </w:rPr>
         <w:t xml:space="preserve"> </w:t>
       </w:r>
       <w:r>
+        <w:rPr>
+          <w:b/>
+          <w:bCs/>
+        </w:rPr>
         <w:t>: TEAM</w:t>
       </w:r>
       <w:r>
+        <w:rPr>
+          <w:b/>
+          <w:bCs/>
+        </w:rPr>
         <w:t>)</w:t>
       </w:r>
       <w:r>
-        <w:t xml:space="preserve">: passiamo a questo metodo un team che verrà aggiunto alla lista </w:t>
-      </w:r>
-      <w:r>
-        <w:t>dei team presenti all’Hackathon.</w:t>
+        <w:rPr>
+          <w:b/>
+          <w:bCs/>
+        </w:rPr>
+        <w:t xml:space="preserve"> </w:t>
+      </w:r>
+      <w:r>
+        <w:t>:</w:t>
+      </w:r>
+      <w:r>
+        <w:t xml:space="preserve"> passiamo a questo metodo </w:t>
+      </w:r>
+      <w:proofErr w:type="gramStart"/>
+      <w:r>
+        <w:t>un team</w:t>
+      </w:r>
+      <w:proofErr w:type="gramEnd"/>
+      <w:r>
+        <w:t xml:space="preserve"> che verrà aggiunto alla lista </w:t>
+      </w:r>
+      <w:proofErr w:type="gramStart"/>
+      <w:r>
+        <w:t>dei team presenti</w:t>
+      </w:r>
+      <w:proofErr w:type="gramEnd"/>
+      <w:r>
+        <w:t xml:space="preserve"> all’Hackathon.</w:t>
       </w:r>
     </w:p>
     <w:p>
@@ -2521,24 +2483,33 @@
           <w:ilvl w:val="0"/>
           <w:numId w:val="17"/>
         </w:numPr>
-      </w:pPr>
-      <w:r>
-        <w:t xml:space="preserve">IscriviUtente(utente : UTENTE): </w:t>
-      </w:r>
-      <w:r>
-        <w:t xml:space="preserve">passiamo a questo metodo un </w:t>
-      </w:r>
-      <w:r>
-        <w:t>utente</w:t>
-      </w:r>
-      <w:r>
-        <w:t xml:space="preserve"> che verrà aggiunto alla lista de</w:t>
-      </w:r>
-      <w:r>
-        <w:t>gli utenti iscritti</w:t>
-      </w:r>
-      <w:r>
-        <w:t xml:space="preserve"> all’Hackathon.</w:t>
+        <w:jc w:val="both"/>
+      </w:pPr>
+      <w:proofErr w:type="spellStart"/>
+      <w:r>
+        <w:rPr>
+          <w:b/>
+          <w:bCs/>
+        </w:rPr>
+        <w:t>IscriviUtente</w:t>
+      </w:r>
+      <w:proofErr w:type="spellEnd"/>
+      <w:r>
+        <w:rPr>
+          <w:b/>
+          <w:bCs/>
+        </w:rPr>
+        <w:t>(utente : UTENTE)</w:t>
+      </w:r>
+      <w:r>
+        <w:rPr>
+          <w:b/>
+          <w:bCs/>
+        </w:rPr>
+        <w:t xml:space="preserve"> </w:t>
+      </w:r>
+      <w:r>
+        <w:t>: passiamo a questo metodo un utente che verrà aggiunto alla lista degli utenti iscritti all’Hackathon.</w:t>
       </w:r>
     </w:p>
     <w:p>
@@ -2548,12 +2519,51 @@
           <w:ilvl w:val="0"/>
           <w:numId w:val="17"/>
         </w:numPr>
-      </w:pPr>
-      <w:r>
-        <w:t xml:space="preserve">Int GetMaxDimTeam(): restituisce </w:t>
-      </w:r>
-      <w:r>
-        <w:t xml:space="preserve">la dimensione massima per i team. </w:t>
+        <w:jc w:val="both"/>
+      </w:pPr>
+      <w:r>
+        <w:rPr>
+          <w:b/>
+          <w:bCs/>
+        </w:rPr>
+        <w:t xml:space="preserve">Int </w:t>
+      </w:r>
+      <w:proofErr w:type="spellStart"/>
+      <w:r>
+        <w:rPr>
+          <w:b/>
+          <w:bCs/>
+        </w:rPr>
+        <w:t>GetMaxDimTeam</w:t>
+      </w:r>
+      <w:proofErr w:type="spellEnd"/>
+      <w:r>
+        <w:rPr>
+          <w:b/>
+          <w:bCs/>
+        </w:rPr>
+        <w:t>()</w:t>
+      </w:r>
+      <w:r>
+        <w:rPr>
+          <w:b/>
+          <w:bCs/>
+        </w:rPr>
+        <w:t xml:space="preserve"> </w:t>
+      </w:r>
+      <w:r>
+        <w:t xml:space="preserve">: restituisce </w:t>
+      </w:r>
+      <w:r>
+        <w:t xml:space="preserve">la dimensione massima per </w:t>
+      </w:r>
+      <w:proofErr w:type="gramStart"/>
+      <w:r>
+        <w:t>i team</w:t>
+      </w:r>
+      <w:proofErr w:type="gramEnd"/>
+      <w:r>
+        <w:t xml:space="preserve">. </w:t>
       </w:r>
     </w:p>
     <w:p>
@@ -2563,9 +2573,36 @@
           <w:ilvl w:val="0"/>
           <w:numId w:val="17"/>
         </w:numPr>
-      </w:pPr>
-      <w:r>
-        <w:t>Int GetMaxIscritti(): restituisce il numero massimo di</w:t>
+        <w:jc w:val="both"/>
+      </w:pPr>
+      <w:r>
+        <w:rPr>
+          <w:b/>
+          <w:bCs/>
+        </w:rPr>
+        <w:t xml:space="preserve">Int </w:t>
+      </w:r>
+      <w:proofErr w:type="spellStart"/>
+      <w:r>
+        <w:rPr>
+          <w:b/>
+          <w:bCs/>
+        </w:rPr>
+        <w:t>GetMaxIscritti</w:t>
+      </w:r>
+      <w:proofErr w:type="spellEnd"/>
+      <w:r>
+        <w:rPr>
+          <w:b/>
+          <w:bCs/>
+        </w:rPr>
+        <w:t>()</w:t>
+      </w:r>
+      <w:r>
+        <w:t xml:space="preserve"> </w:t>
+      </w:r>
+      <w:r>
+        <w:t>: restituisce il numero massimo di</w:t>
       </w:r>
       <w:r>
         <w:t xml:space="preserve"> iscrizioni possibili all’Hackathon.</w:t>
@@ -2578,9 +2615,45 @@
           <w:ilvl w:val="0"/>
           <w:numId w:val="17"/>
         </w:numPr>
-      </w:pPr>
-      <w:r>
-        <w:t xml:space="preserve">Boolean PrenotazioniAperte(): </w:t>
+        <w:jc w:val="both"/>
+      </w:pPr>
+      <w:proofErr w:type="spellStart"/>
+      <w:r>
+        <w:rPr>
+          <w:b/>
+          <w:bCs/>
+        </w:rPr>
+        <w:t>Boolean</w:t>
+      </w:r>
+      <w:proofErr w:type="spellEnd"/>
+      <w:r>
+        <w:rPr>
+          <w:b/>
+          <w:bCs/>
+        </w:rPr>
+        <w:t xml:space="preserve"> </w:t>
+      </w:r>
+      <w:proofErr w:type="spellStart"/>
+      <w:r>
+        <w:rPr>
+          <w:b/>
+          <w:bCs/>
+        </w:rPr>
+        <w:t>PrenotazioniAperte</w:t>
+      </w:r>
+      <w:proofErr w:type="spellEnd"/>
+      <w:r>
+        <w:rPr>
+          <w:b/>
+          <w:bCs/>
+        </w:rPr>
+        <w:t>()</w:t>
+      </w:r>
+      <w:r>
+        <w:t xml:space="preserve"> </w:t>
+      </w:r>
+      <w:r>
+        <w:t xml:space="preserve">: </w:t>
       </w:r>
       <w:r>
         <w:t>restituisce TRUE se non è stato superato il termine massimo di iscrizione all’Hackathon</w:t>
@@ -2596,15 +2669,56 @@
           <w:ilvl w:val="0"/>
           <w:numId w:val="17"/>
         </w:numPr>
-      </w:pPr>
-      <w:r>
-        <w:t xml:space="preserve">String </w:t>
-      </w:r>
-      <w:r>
-        <w:t xml:space="preserve">GetProblema(): </w:t>
-      </w:r>
-      <w:r>
-        <w:t>restituisce la traccia del problema, assegnato dai giudici, che i team dovranno risolvere.</w:t>
+        <w:jc w:val="both"/>
+      </w:pPr>
+      <w:proofErr w:type="spellStart"/>
+      <w:r>
+        <w:rPr>
+          <w:b/>
+          <w:bCs/>
+        </w:rPr>
+        <w:t>String</w:t>
+      </w:r>
+      <w:proofErr w:type="spellEnd"/>
+      <w:r>
+        <w:rPr>
+          <w:b/>
+          <w:bCs/>
+        </w:rPr>
+        <w:t xml:space="preserve"> </w:t>
+      </w:r>
+      <w:proofErr w:type="spellStart"/>
+      <w:r>
+        <w:rPr>
+          <w:b/>
+          <w:bCs/>
+        </w:rPr>
+        <w:t>GetProblema</w:t>
+      </w:r>
+      <w:proofErr w:type="spellEnd"/>
+      <w:r>
+        <w:rPr>
+          <w:b/>
+          <w:bCs/>
+        </w:rPr>
+        <w:t>()</w:t>
+      </w:r>
+      <w:r>
+        <w:t xml:space="preserve"> </w:t>
+      </w:r>
+      <w:r>
+        <w:t xml:space="preserve">: </w:t>
+      </w:r>
+      <w:r>
+        <w:t xml:space="preserve">restituisce la traccia del problema, assegnato dai giudici, che </w:t>
+      </w:r>
+      <w:proofErr w:type="gramStart"/>
+      <w:r>
+        <w:t>i team</w:t>
+      </w:r>
+      <w:proofErr w:type="gramEnd"/>
+      <w:r>
+        <w:t xml:space="preserve"> dovranno risolvere.</w:t>
       </w:r>
     </w:p>
     <w:p>
@@ -2614,12 +2728,44 @@
           <w:ilvl w:val="0"/>
           <w:numId w:val="17"/>
         </w:numPr>
-      </w:pPr>
-      <w:r>
-        <w:t xml:space="preserve">PubblicaClassifica(voti : List&lt;VOTO&gt;): </w:t>
-      </w:r>
-      <w:r>
-        <w:t>stampa a video i team con la relativa media di voti</w:t>
+        <w:jc w:val="both"/>
+        <w:rPr>
+          <w:b/>
+          <w:bCs/>
+        </w:rPr>
+      </w:pPr>
+      <w:proofErr w:type="spellStart"/>
+      <w:r>
+        <w:rPr>
+          <w:b/>
+          <w:bCs/>
+        </w:rPr>
+        <w:t>PubblicaClassifica</w:t>
+      </w:r>
+      <w:proofErr w:type="spellEnd"/>
+      <w:r>
+        <w:rPr>
+          <w:b/>
+          <w:bCs/>
+        </w:rPr>
+        <w:t>(voti : List&lt;VOTO&gt;)</w:t>
+      </w:r>
+      <w:r>
+        <w:t xml:space="preserve"> </w:t>
+      </w:r>
+      <w:r>
+        <w:t xml:space="preserve">: </w:t>
+      </w:r>
+      <w:r>
+        <w:t xml:space="preserve">stampa a video </w:t>
+      </w:r>
+      <w:proofErr w:type="gramStart"/>
+      <w:r>
+        <w:t>i team</w:t>
+      </w:r>
+      <w:proofErr w:type="gramEnd"/>
+      <w:r>
+        <w:t xml:space="preserve"> con la relativa media di voti</w:t>
       </w:r>
       <w:r>
         <w:t>.</w:t>
@@ -2632,9 +2778,26 @@
           <w:ilvl w:val="0"/>
           <w:numId w:val="17"/>
         </w:numPr>
-      </w:pPr>
-      <w:r>
-        <w:t>StampaGiudici()</w:t>
+        <w:jc w:val="both"/>
+      </w:pPr>
+      <w:proofErr w:type="spellStart"/>
+      <w:r>
+        <w:rPr>
+          <w:b/>
+          <w:bCs/>
+        </w:rPr>
+        <w:t>StampaGiudici</w:t>
+      </w:r>
+      <w:proofErr w:type="spellEnd"/>
+      <w:r>
+        <w:rPr>
+          <w:b/>
+          <w:bCs/>
+        </w:rPr>
+        <w:t>()</w:t>
+      </w:r>
+      <w:r>
+        <w:t xml:space="preserve"> </w:t>
       </w:r>
       <w:r>
         <w:t>: stampa a video la lista relativa ai giudici ass</w:t>
@@ -2645,18 +2808,24 @@
     </w:p>
     <w:p/>
     <w:p/>
-    <w:p>
-      <w:pPr>
-        <w:jc w:val="both"/>
-        <w:rPr>
-          <w:rStyle w:val="Riferimentodelicato"/>
-          <w:rFonts w:ascii="Times New Roman" w:hAnsi="Times New Roman" w:cs="Times New Roman"/>
-          <w:smallCaps w:val="0"/>
-          <w:color w:val="auto"/>
-        </w:rPr>
-      </w:pPr>
-    </w:p>
-    <w:bookmarkStart w:id="8" w:name="_Toc196301443"/>
+    <w:p/>
+    <w:p/>
+    <w:p/>
+    <w:p/>
+    <w:p/>
+    <w:p/>
+    <w:p>
+      <w:pPr>
+        <w:jc w:val="both"/>
+        <w:rPr>
+          <w:rStyle w:val="Riferimentodelicato"/>
+          <w:rFonts w:ascii="Times New Roman" w:hAnsi="Times New Roman" w:cs="Times New Roman"/>
+          <w:smallCaps w:val="0"/>
+          <w:color w:val="auto"/>
+        </w:rPr>
+      </w:pPr>
+    </w:p>
+    <w:bookmarkStart w:id="9" w:name="_Toc196313616"/>
     <w:p>
       <w:pPr>
         <w:pStyle w:val="Titolo2"/>
@@ -2761,7 +2930,7 @@
         </w:rPr>
         <w:t>2.2 | Analisi delle ridondanze</w:t>
       </w:r>
-      <w:bookmarkEnd w:id="8"/>
+      <w:bookmarkEnd w:id="9"/>
     </w:p>
     <w:p/>
     <w:p>
@@ -2775,7 +2944,6 @@
         <w:rPr>
           <w:rFonts w:ascii="Times New Roman" w:hAnsi="Times New Roman" w:cs="Times New Roman"/>
         </w:rPr>
-        <w:lastRenderedPageBreak/>
         <w:t>Una ridondanza in uno schema concettuale corrisponde alla presenza di un dato che può essere derivato da altri dati.</w:t>
       </w:r>
     </w:p>
@@ -3103,7 +3271,7 @@
         </w:rPr>
       </w:pPr>
     </w:p>
-    <w:bookmarkStart w:id="9" w:name="_Toc196301444"/>
+    <w:bookmarkStart w:id="10" w:name="_Toc196313617"/>
     <w:p>
       <w:pPr>
         <w:pStyle w:val="Titolo2"/>
@@ -3207,7 +3375,7 @@
         </w:rPr>
         <w:t>2.3 | Eliminazione delle generalizzazioni</w:t>
       </w:r>
-      <w:bookmarkEnd w:id="9"/>
+      <w:bookmarkEnd w:id="10"/>
       <w:r>
         <w:rPr>
           <w:rFonts w:ascii="Times New Roman" w:hAnsi="Times New Roman" w:cs="Times New Roman"/>
@@ -3406,7 +3574,7 @@
         </w:rPr>
       </w:pPr>
     </w:p>
-    <w:bookmarkStart w:id="10" w:name="_Toc196301445"/>
+    <w:bookmarkStart w:id="11" w:name="_Toc196313618"/>
     <w:p>
       <w:pPr>
         <w:pStyle w:val="Titolo2"/>
@@ -3511,7 +3679,7 @@
         </w:rPr>
         <w:t>2.4 | Eliminazione degli attributi Multivalore</w:t>
       </w:r>
-      <w:bookmarkEnd w:id="10"/>
+      <w:bookmarkEnd w:id="11"/>
     </w:p>
     <w:p>
       <w:pPr>
@@ -3572,13 +3740,34 @@
         <w:rPr>
           <w:rFonts w:ascii="Times New Roman" w:hAnsi="Times New Roman" w:cs="Times New Roman"/>
         </w:rPr>
-        <w:t xml:space="preserve">, è stato scelto questo approccio </w:t>
-      </w:r>
-      <w:r>
-        <w:rPr>
-          <w:rFonts w:ascii="Times New Roman" w:hAnsi="Times New Roman" w:cs="Times New Roman"/>
-        </w:rPr>
-        <w:t xml:space="preserve">per far si che, cercando un autore, si potesse sapere </w:t>
+        <w:t xml:space="preserve">, </w:t>
+      </w:r>
+      <w:r>
+        <w:rPr>
+          <w:rFonts w:ascii="Times New Roman" w:hAnsi="Times New Roman" w:cs="Times New Roman"/>
+        </w:rPr>
+        <w:lastRenderedPageBreak/>
+        <w:t xml:space="preserve">è stato scelto questo approccio </w:t>
+      </w:r>
+      <w:r>
+        <w:rPr>
+          <w:rFonts w:ascii="Times New Roman" w:hAnsi="Times New Roman" w:cs="Times New Roman"/>
+        </w:rPr>
+        <w:t xml:space="preserve">per far </w:t>
+      </w:r>
+      <w:proofErr w:type="spellStart"/>
+      <w:r>
+        <w:rPr>
+          <w:rFonts w:ascii="Times New Roman" w:hAnsi="Times New Roman" w:cs="Times New Roman"/>
+        </w:rPr>
+        <w:t>si</w:t>
+      </w:r>
+      <w:proofErr w:type="spellEnd"/>
+      <w:r>
+        <w:rPr>
+          <w:rFonts w:ascii="Times New Roman" w:hAnsi="Times New Roman" w:cs="Times New Roman"/>
+        </w:rPr>
+        <w:t xml:space="preserve"> che, cercando un autore, si potesse sapere </w:t>
       </w:r>
       <w:r>
         <w:rPr>
@@ -3601,7 +3790,7 @@
         </w:rPr>
       </w:pPr>
     </w:p>
-    <w:bookmarkStart w:id="11" w:name="_Toc196301446"/>
+    <w:bookmarkStart w:id="12" w:name="_Toc196313619"/>
     <w:p>
       <w:pPr>
         <w:pStyle w:val="Titolo2"/>
@@ -3624,7 +3813,6 @@
           <w:sz w:val="28"/>
           <w:szCs w:val="28"/>
         </w:rPr>
-        <w:lastRenderedPageBreak/>
         <mc:AlternateContent>
           <mc:Choice Requires="wps">
             <w:drawing>
@@ -3718,7 +3906,7 @@
         </w:rPr>
         <w:t>strutturati</w:t>
       </w:r>
-      <w:bookmarkEnd w:id="11"/>
+      <w:bookmarkEnd w:id="12"/>
     </w:p>
     <w:p/>
     <w:p>
@@ -4021,7 +4209,7 @@
         <w:t>a quali pubblicazioni corrispondano a quell’editore.</w:t>
       </w:r>
     </w:p>
-    <w:bookmarkStart w:id="12" w:name="_Toc196301447"/>
+    <w:bookmarkStart w:id="13" w:name="_Toc196313620"/>
     <w:p>
       <w:pPr>
         <w:pStyle w:val="Titolo2"/>
@@ -4126,7 +4314,7 @@
         </w:rPr>
         <w:t>2.6 | Scelta degli identificatori primari.</w:t>
       </w:r>
-      <w:bookmarkEnd w:id="12"/>
+      <w:bookmarkEnd w:id="13"/>
     </w:p>
     <w:p/>
     <w:p>
@@ -4484,6 +4672,7 @@
         <w:rPr>
           <w:rFonts w:ascii="Times New Roman" w:hAnsi="Times New Roman" w:cs="Times New Roman"/>
         </w:rPr>
+        <w:lastRenderedPageBreak/>
         <w:t xml:space="preserve">Per “Conferenza” è stato scelto di </w:t>
       </w:r>
       <w:r>
@@ -4622,7 +4811,7 @@
           <w:szCs w:val="32"/>
         </w:rPr>
       </w:pPr>
-      <w:bookmarkStart w:id="13" w:name="_Toc196301448"/>
+      <w:bookmarkStart w:id="14" w:name="_Toc196313621"/>
       <w:r>
         <w:rPr>
           <w:rFonts w:ascii="Times New Roman" w:hAnsi="Times New Roman" w:cs="Times New Roman"/>
@@ -4632,7 +4821,7 @@
         </w:rPr>
         <w:t>Capitolo 3</w:t>
       </w:r>
-      <w:bookmarkEnd w:id="13"/>
+      <w:bookmarkEnd w:id="14"/>
     </w:p>
     <w:p>
       <w:pPr>
@@ -4647,7 +4836,7 @@
           <w:color w:val="auto"/>
         </w:rPr>
       </w:pPr>
-      <w:bookmarkStart w:id="14" w:name="_Toc196301449"/>
+      <w:bookmarkStart w:id="15" w:name="_Toc196313622"/>
       <w:r>
         <w:rPr>
           <w:rFonts w:ascii="Times New Roman" w:hAnsi="Times New Roman" w:cs="Times New Roman"/>
@@ -4659,17 +4848,17 @@
         </w:rPr>
         <w:t>DIAGRAMMI RISTRUTTURATI</w:t>
       </w:r>
-      <w:bookmarkEnd w:id="14"/>
-    </w:p>
-    <w:p>
-      <w:pPr>
-        <w:jc w:val="both"/>
-        <w:rPr>
-          <w:rFonts w:ascii="Times New Roman" w:hAnsi="Times New Roman" w:cs="Times New Roman"/>
-        </w:rPr>
-      </w:pPr>
-    </w:p>
-    <w:bookmarkStart w:id="15" w:name="_Toc196301450"/>
+      <w:bookmarkEnd w:id="15"/>
+    </w:p>
+    <w:p>
+      <w:pPr>
+        <w:jc w:val="both"/>
+        <w:rPr>
+          <w:rFonts w:ascii="Times New Roman" w:hAnsi="Times New Roman" w:cs="Times New Roman"/>
+        </w:rPr>
+      </w:pPr>
+    </w:p>
+    <w:bookmarkStart w:id="16" w:name="_Toc196313623"/>
     <w:p>
       <w:pPr>
         <w:pStyle w:val="Titolo2"/>
@@ -4774,7 +4963,7 @@
         </w:rPr>
         <w:t>3.1 | Diagramma UML (ristrutturato)</w:t>
       </w:r>
-      <w:bookmarkEnd w:id="15"/>
+      <w:bookmarkEnd w:id="16"/>
     </w:p>
     <w:p/>
     <w:p>
@@ -4900,7 +5089,7 @@
           <w:szCs w:val="28"/>
         </w:rPr>
       </w:pPr>
-      <w:bookmarkStart w:id="16" w:name="_Toc196301451"/>
+      <w:bookmarkStart w:id="17" w:name="_Toc196313624"/>
       <w:r>
         <w:rPr>
           <w:rStyle w:val="Riferimentodelicato"/>
@@ -5059,7 +5248,7 @@
         </w:rPr>
         <w:t>3.2 | Diagramma ER (ristrutturato)</w:t>
       </w:r>
-      <w:bookmarkEnd w:id="16"/>
+      <w:bookmarkEnd w:id="17"/>
     </w:p>
     <w:p>
       <w:pPr>
@@ -5072,7 +5261,7 @@
           <w:szCs w:val="32"/>
         </w:rPr>
       </w:pPr>
-      <w:bookmarkStart w:id="17" w:name="_Toc196301452"/>
+      <w:bookmarkStart w:id="18" w:name="_Toc196313625"/>
       <w:r>
         <w:rPr>
           <w:rFonts w:ascii="Times New Roman" w:hAnsi="Times New Roman" w:cs="Times New Roman"/>
@@ -5083,7 +5272,7 @@
         <w:lastRenderedPageBreak/>
         <w:t>Capitolo 4</w:t>
       </w:r>
-      <w:bookmarkEnd w:id="17"/>
+      <w:bookmarkEnd w:id="18"/>
     </w:p>
     <w:p>
       <w:pPr>
@@ -5098,7 +5287,7 @@
           <w:color w:val="auto"/>
         </w:rPr>
       </w:pPr>
-      <w:bookmarkStart w:id="18" w:name="_Toc196301453"/>
+      <w:bookmarkStart w:id="19" w:name="_Toc196313626"/>
       <w:r>
         <w:rPr>
           <w:rFonts w:ascii="Times New Roman" w:hAnsi="Times New Roman" w:cs="Times New Roman"/>
@@ -5110,11 +5299,11 @@
         </w:rPr>
         <w:t>PROGETTAZIONE LOGICA</w:t>
       </w:r>
-      <w:bookmarkEnd w:id="18"/>
+      <w:bookmarkEnd w:id="19"/>
     </w:p>
     <w:p/>
     <w:p/>
-    <w:bookmarkStart w:id="19" w:name="_Toc196301454"/>
+    <w:bookmarkStart w:id="20" w:name="_Toc196313627"/>
     <w:p>
       <w:pPr>
         <w:pStyle w:val="Titolo2"/>
@@ -5240,7 +5429,7 @@
         </w:rPr>
         <w:t>Progettazione Logica</w:t>
       </w:r>
-      <w:bookmarkEnd w:id="19"/>
+      <w:bookmarkEnd w:id="20"/>
     </w:p>
     <w:p>
       <w:pPr>
@@ -5390,7 +5579,7 @@
         </w:rPr>
       </w:pPr>
     </w:p>
-    <w:bookmarkStart w:id="20" w:name="_Toc196301455"/>
+    <w:bookmarkStart w:id="21" w:name="_Toc196313628"/>
     <w:p>
       <w:pPr>
         <w:pStyle w:val="Titolo2"/>
@@ -5505,7 +5694,7 @@
         </w:rPr>
         <w:t xml:space="preserve"> delle entità</w:t>
       </w:r>
-      <w:bookmarkEnd w:id="20"/>
+      <w:bookmarkEnd w:id="21"/>
     </w:p>
     <w:p>
       <w:pPr>
@@ -5929,7 +6118,7 @@
         </w:rPr>
       </w:pPr>
     </w:p>
-    <w:bookmarkStart w:id="21" w:name="_Toc196301456"/>
+    <w:bookmarkStart w:id="22" w:name="_Toc196313629"/>
     <w:p>
       <w:pPr>
         <w:pStyle w:val="Titolo2"/>
@@ -6034,7 +6223,7 @@
         </w:rPr>
         <w:t>4.3 | Mapping delle associazioni</w:t>
       </w:r>
-      <w:bookmarkEnd w:id="21"/>
+      <w:bookmarkEnd w:id="22"/>
     </w:p>
     <w:p>
       <w:pPr>
@@ -9075,6 +9264,119 @@
     </w:lvl>
   </w:abstractNum>
   <w:abstractNum w:abstractNumId="10" w15:restartNumberingAfterBreak="0">
+    <w:nsid w:val="554D3575"/>
+    <w:multiLevelType w:val="multilevel"/>
+    <w:tmpl w:val="F326C11E"/>
+    <w:lvl w:ilvl="0">
+      <w:start w:val="1"/>
+      <w:numFmt w:val="decimal"/>
+      <w:lvlText w:val="%1"/>
+      <w:lvlJc w:val="left"/>
+      <w:pPr>
+        <w:ind w:left="360" w:hanging="360"/>
+      </w:pPr>
+      <w:rPr>
+        <w:rFonts w:hint="default"/>
+      </w:rPr>
+    </w:lvl>
+    <w:lvl w:ilvl="1">
+      <w:start w:val="1"/>
+      <w:numFmt w:val="decimal"/>
+      <w:lvlText w:val="%1.%2"/>
+      <w:lvlJc w:val="left"/>
+      <w:pPr>
+        <w:ind w:left="360" w:hanging="360"/>
+      </w:pPr>
+      <w:rPr>
+        <w:rFonts w:hint="default"/>
+      </w:rPr>
+    </w:lvl>
+    <w:lvl w:ilvl="2">
+      <w:start w:val="1"/>
+      <w:numFmt w:val="decimal"/>
+      <w:lvlText w:val="%1.%2.%3"/>
+      <w:lvlJc w:val="left"/>
+      <w:pPr>
+        <w:ind w:left="720" w:hanging="720"/>
+      </w:pPr>
+      <w:rPr>
+        <w:rFonts w:hint="default"/>
+      </w:rPr>
+    </w:lvl>
+    <w:lvl w:ilvl="3">
+      <w:start w:val="1"/>
+      <w:numFmt w:val="decimal"/>
+      <w:lvlText w:val="%1.%2.%3.%4"/>
+      <w:lvlJc w:val="left"/>
+      <w:pPr>
+        <w:ind w:left="1080" w:hanging="1080"/>
+      </w:pPr>
+      <w:rPr>
+        <w:rFonts w:hint="default"/>
+      </w:rPr>
+    </w:lvl>
+    <w:lvl w:ilvl="4">
+      <w:start w:val="1"/>
+      <w:numFmt w:val="decimal"/>
+      <w:lvlText w:val="%1.%2.%3.%4.%5"/>
+      <w:lvlJc w:val="left"/>
+      <w:pPr>
+        <w:ind w:left="1080" w:hanging="1080"/>
+      </w:pPr>
+      <w:rPr>
+        <w:rFonts w:hint="default"/>
+      </w:rPr>
+    </w:lvl>
+    <w:lvl w:ilvl="5">
+      <w:start w:val="1"/>
+      <w:numFmt w:val="decimal"/>
+      <w:lvlText w:val="%1.%2.%3.%4.%5.%6"/>
+      <w:lvlJc w:val="left"/>
+      <w:pPr>
+        <w:ind w:left="1440" w:hanging="1440"/>
+      </w:pPr>
+      <w:rPr>
+        <w:rFonts w:hint="default"/>
+      </w:rPr>
+    </w:lvl>
+    <w:lvl w:ilvl="6">
+      <w:start w:val="1"/>
+      <w:numFmt w:val="decimal"/>
+      <w:lvlText w:val="%1.%2.%3.%4.%5.%6.%7"/>
+      <w:lvlJc w:val="left"/>
+      <w:pPr>
+        <w:ind w:left="1440" w:hanging="1440"/>
+      </w:pPr>
+      <w:rPr>
+        <w:rFonts w:hint="default"/>
+      </w:rPr>
+    </w:lvl>
+    <w:lvl w:ilvl="7">
+      <w:start w:val="1"/>
+      <w:numFmt w:val="decimal"/>
+      <w:lvlText w:val="%1.%2.%3.%4.%5.%6.%7.%8"/>
+      <w:lvlJc w:val="left"/>
+      <w:pPr>
+        <w:ind w:left="1800" w:hanging="1800"/>
+      </w:pPr>
+      <w:rPr>
+        <w:rFonts w:hint="default"/>
+      </w:rPr>
+    </w:lvl>
+    <w:lvl w:ilvl="8">
+      <w:start w:val="1"/>
+      <w:numFmt w:val="decimal"/>
+      <w:lvlText w:val="%1.%2.%3.%4.%5.%6.%7.%8.%9"/>
+      <w:lvlJc w:val="left"/>
+      <w:pPr>
+        <w:ind w:left="2160" w:hanging="2160"/>
+      </w:pPr>
+      <w:rPr>
+        <w:rFonts w:hint="default"/>
+      </w:rPr>
+    </w:lvl>
+  </w:abstractNum>
+  <w:abstractNum w:abstractNumId="11" w15:restartNumberingAfterBreak="0">
     <w:nsid w:val="564010A9"/>
     <w:multiLevelType w:val="hybridMultilevel"/>
     <w:tmpl w:val="B90C9BF4"/>
@@ -9187,7 +9489,7 @@
       </w:rPr>
     </w:lvl>
   </w:abstractNum>
-  <w:abstractNum w:abstractNumId="11" w15:restartNumberingAfterBreak="0">
+  <w:abstractNum w:abstractNumId="12" w15:restartNumberingAfterBreak="0">
     <w:nsid w:val="5A1D4E3A"/>
     <w:multiLevelType w:val="hybridMultilevel"/>
     <w:tmpl w:val="800E0010"/>
@@ -9300,7 +9602,7 @@
       </w:rPr>
     </w:lvl>
   </w:abstractNum>
-  <w:abstractNum w:abstractNumId="12" w15:restartNumberingAfterBreak="0">
+  <w:abstractNum w:abstractNumId="13" w15:restartNumberingAfterBreak="0">
     <w:nsid w:val="5DB947F7"/>
     <w:multiLevelType w:val="hybridMultilevel"/>
     <w:tmpl w:val="3D5A22DA"/>
@@ -9413,7 +9715,7 @@
       </w:rPr>
     </w:lvl>
   </w:abstractNum>
-  <w:abstractNum w:abstractNumId="13" w15:restartNumberingAfterBreak="0">
+  <w:abstractNum w:abstractNumId="14" w15:restartNumberingAfterBreak="0">
     <w:nsid w:val="5E7F69E7"/>
     <w:multiLevelType w:val="hybridMultilevel"/>
     <w:tmpl w:val="4642E17A"/>
@@ -9526,7 +9828,7 @@
       </w:rPr>
     </w:lvl>
   </w:abstractNum>
-  <w:abstractNum w:abstractNumId="14" w15:restartNumberingAfterBreak="0">
+  <w:abstractNum w:abstractNumId="15" w15:restartNumberingAfterBreak="0">
     <w:nsid w:val="78634F78"/>
     <w:multiLevelType w:val="hybridMultilevel"/>
     <w:tmpl w:val="DC9868DC"/>
@@ -9639,7 +9941,7 @@
       </w:rPr>
     </w:lvl>
   </w:abstractNum>
-  <w:abstractNum w:abstractNumId="15" w15:restartNumberingAfterBreak="0">
+  <w:abstractNum w:abstractNumId="16" w15:restartNumberingAfterBreak="0">
     <w:nsid w:val="7BAB2D99"/>
     <w:multiLevelType w:val="multilevel"/>
     <w:tmpl w:val="E758C5CC"/>
@@ -9752,7 +10054,7 @@
       </w:rPr>
     </w:lvl>
   </w:abstractNum>
-  <w:abstractNum w:abstractNumId="16" w15:restartNumberingAfterBreak="0">
+  <w:abstractNum w:abstractNumId="17" w15:restartNumberingAfterBreak="0">
     <w:nsid w:val="7C8A0E7B"/>
     <w:multiLevelType w:val="multilevel"/>
     <w:tmpl w:val="75A0E0DA"/>
@@ -9869,16 +10171,16 @@
     <w:abstractNumId w:val="5"/>
   </w:num>
   <w:num w:numId="2" w16cid:durableId="848524861">
-    <w:abstractNumId w:val="12"/>
+    <w:abstractNumId w:val="13"/>
   </w:num>
   <w:num w:numId="3" w16cid:durableId="1619793196">
-    <w:abstractNumId w:val="14"/>
+    <w:abstractNumId w:val="15"/>
   </w:num>
   <w:num w:numId="4" w16cid:durableId="1131097124">
     <w:abstractNumId w:val="2"/>
   </w:num>
   <w:num w:numId="5" w16cid:durableId="993409890">
-    <w:abstractNumId w:val="13"/>
+    <w:abstractNumId w:val="14"/>
   </w:num>
   <w:num w:numId="6" w16cid:durableId="1552155674">
     <w:abstractNumId w:val="0"/>
@@ -9887,7 +10189,7 @@
     <w:abstractNumId w:val="3"/>
   </w:num>
   <w:num w:numId="8" w16cid:durableId="811867813">
-    <w:abstractNumId w:val="11"/>
+    <w:abstractNumId w:val="12"/>
   </w:num>
   <w:num w:numId="9" w16cid:durableId="1682925486">
     <w:abstractNumId w:val="8"/>
@@ -9899,10 +10201,10 @@
     <w:abstractNumId w:val="4"/>
   </w:num>
   <w:num w:numId="12" w16cid:durableId="1153910166">
-    <w:abstractNumId w:val="16"/>
+    <w:abstractNumId w:val="17"/>
   </w:num>
   <w:num w:numId="13" w16cid:durableId="1611081571">
-    <w:abstractNumId w:val="15"/>
+    <w:abstractNumId w:val="16"/>
   </w:num>
   <w:num w:numId="14" w16cid:durableId="1385562345">
     <w:abstractNumId w:val="7"/>
@@ -9911,10 +10213,13 @@
     <w:abstractNumId w:val="9"/>
   </w:num>
   <w:num w:numId="16" w16cid:durableId="87625256">
-    <w:abstractNumId w:val="10"/>
+    <w:abstractNumId w:val="11"/>
   </w:num>
   <w:num w:numId="17" w16cid:durableId="1329282760">
     <w:abstractNumId w:val="6"/>
+  </w:num>
+  <w:num w:numId="18" w16cid:durableId="494421506">
+    <w:abstractNumId w:val="10"/>
   </w:num>
 </w:numbering>
 </file>
@@ -10521,6 +10826,7 @@
   <w:style w:type="character" w:default="1" w:styleId="Carpredefinitoparagrafo">
     <w:name w:val="Default Paragraph Font"/>
     <w:uiPriority w:val="1"/>
+    <w:semiHidden/>
     <w:unhideWhenUsed/>
   </w:style>
   <w:style w:type="table" w:default="1" w:styleId="Tabellanormale">

</xml_diff>

<commit_message>
Documentazione completata (Prima parte)
</commit_message>
<xml_diff>
--- a/documentazione/primoHomework/Documentazione Object.docx
+++ b/documentazione/primoHomework/Documentazione Object.docx
@@ -439,25 +439,7 @@
             <w:i/>
             <w:iCs/>
           </w:rPr>
-          <w:t>https://github.com/galetizia/Progetto</w:t>
-        </w:r>
-        <w:r>
-          <w:rPr>
-            <w:rStyle w:val="Collegamentoipertestuale"/>
-            <w:rFonts w:ascii="Times New Roman" w:hAnsi="Times New Roman" w:cs="Times New Roman"/>
-            <w:i/>
-            <w:iCs/>
-          </w:rPr>
-          <w:t>O</w:t>
-        </w:r>
-        <w:r>
-          <w:rPr>
-            <w:rStyle w:val="Collegamentoipertestuale"/>
-            <w:rFonts w:ascii="Times New Roman" w:hAnsi="Times New Roman" w:cs="Times New Roman"/>
-            <w:i/>
-            <w:iCs/>
-          </w:rPr>
-          <w:t>bject.git</w:t>
+          <w:t>https://github.com/galetizia/ProgettoObject.git</w:t>
         </w:r>
       </w:hyperlink>
     </w:p>
@@ -3470,23 +3452,7 @@
           <w:b/>
           <w:bCs/>
         </w:rPr>
-        <w:t>AggiungiMembro(uten</w:t>
-      </w:r>
-      <w:r>
-        <w:rPr>
-          <w:rFonts w:ascii="Times New Roman" w:hAnsi="Times New Roman" w:cs="Times New Roman"/>
-          <w:b/>
-          <w:bCs/>
-        </w:rPr>
-        <w:t xml:space="preserve">te </w:t>
-      </w:r>
-      <w:r>
-        <w:rPr>
-          <w:rFonts w:ascii="Times New Roman" w:hAnsi="Times New Roman" w:cs="Times New Roman"/>
-          <w:b/>
-          <w:bCs/>
-        </w:rPr>
-        <w:t>:Utente)</w:t>
+        <w:t>AggiungiMembro(utente :Utente)</w:t>
       </w:r>
       <w:r>
         <w:rPr>
@@ -3519,15 +3485,7 @@
           <w:b/>
           <w:bCs/>
         </w:rPr>
-        <w:t>S</w:t>
-      </w:r>
-      <w:r>
-        <w:rPr>
-          <w:rFonts w:ascii="Times New Roman" w:hAnsi="Times New Roman" w:cs="Times New Roman"/>
-          <w:b/>
-          <w:bCs/>
-        </w:rPr>
-        <w:t>tring GetNome()</w:t>
+        <w:t>String GetNome()</w:t>
       </w:r>
       <w:r>
         <w:rPr>
@@ -3584,13 +3542,7 @@
         <w:rPr>
           <w:rFonts w:ascii="Times New Roman" w:hAnsi="Times New Roman" w:cs="Times New Roman"/>
         </w:rPr>
-        <w:t>ome del team</w:t>
-      </w:r>
-      <w:r>
-        <w:rPr>
-          <w:rFonts w:ascii="Times New Roman" w:hAnsi="Times New Roman" w:cs="Times New Roman"/>
-        </w:rPr>
-        <w:t xml:space="preserve"> e</w:t>
+        <w:t>ome del team e</w:t>
       </w:r>
       <w:r>
         <w:rPr>
@@ -3602,13 +3554,7 @@
         <w:rPr>
           <w:rFonts w:ascii="Times New Roman" w:hAnsi="Times New Roman" w:cs="Times New Roman"/>
         </w:rPr>
-        <w:t>e</w:t>
-      </w:r>
-      <w:r>
-        <w:rPr>
-          <w:rFonts w:ascii="Times New Roman" w:hAnsi="Times New Roman" w:cs="Times New Roman"/>
-        </w:rPr>
-        <w:t>lenco dei membri.</w:t>
+        <w:t>elenco dei membri.</w:t>
       </w:r>
     </w:p>
     <w:p>
@@ -3631,31 +3577,7 @@
           <w:b/>
           <w:bCs/>
         </w:rPr>
-        <w:t>Bo</w:t>
-      </w:r>
-      <w:r>
-        <w:rPr>
-          <w:rFonts w:ascii="Times New Roman" w:hAnsi="Times New Roman" w:cs="Times New Roman"/>
-          <w:b/>
-          <w:bCs/>
-        </w:rPr>
-        <w:t>ol</w:t>
-      </w:r>
-      <w:r>
-        <w:rPr>
-          <w:rFonts w:ascii="Times New Roman" w:hAnsi="Times New Roman" w:cs="Times New Roman"/>
-          <w:b/>
-          <w:bCs/>
-        </w:rPr>
-        <w:t>ean</w:t>
-      </w:r>
-      <w:r>
-        <w:rPr>
-          <w:rFonts w:ascii="Times New Roman" w:hAnsi="Times New Roman" w:cs="Times New Roman"/>
-          <w:b/>
-          <w:bCs/>
-        </w:rPr>
-        <w:t xml:space="preserve"> isPieno()</w:t>
+        <w:t>Boolean isPieno()</w:t>
       </w:r>
       <w:r>
         <w:rPr>
@@ -5085,14 +5007,6 @@
           <w:rFonts w:ascii="Times New Roman" w:hAnsi="Times New Roman" w:cs="Times New Roman"/>
         </w:rPr>
       </w:pPr>
-      <w:r>
-        <w:rPr>
-          <w:rFonts w:ascii="Times New Roman" w:hAnsi="Times New Roman" w:cs="Times New Roman"/>
-        </w:rPr>
-        <w:pict w14:anchorId="3C54E7B6">
-          <v:rect id="_x0000_i1082" style="width:0;height:.75pt" o:hralign="center" o:hrstd="t" o:hrnoshade="t" o:hr="t" fillcolor="#f8faff" stroked="f"/>
-        </w:pict>
-      </w:r>
     </w:p>
     <w:p>
       <w:pPr>
@@ -5532,14 +5446,6 @@
           <w:rFonts w:ascii="Times New Roman" w:hAnsi="Times New Roman" w:cs="Times New Roman"/>
         </w:rPr>
       </w:pPr>
-      <w:r>
-        <w:rPr>
-          <w:rFonts w:ascii="Times New Roman" w:hAnsi="Times New Roman" w:cs="Times New Roman"/>
-        </w:rPr>
-        <w:pict w14:anchorId="5090CD56">
-          <v:rect id="_x0000_i1084" style="width:0;height:.75pt" o:hralign="center" o:hrstd="t" o:hrnoshade="t" o:hr="t" fillcolor="#f8faff" stroked="f"/>
-        </w:pict>
-      </w:r>
     </w:p>
     <w:p>
       <w:pPr>
@@ -5702,14 +5608,6 @@
           <w:rFonts w:ascii="Times New Roman" w:hAnsi="Times New Roman" w:cs="Times New Roman"/>
         </w:rPr>
       </w:pPr>
-      <w:r>
-        <w:rPr>
-          <w:rFonts w:ascii="Times New Roman" w:hAnsi="Times New Roman" w:cs="Times New Roman"/>
-        </w:rPr>
-        <w:pict w14:anchorId="5E222D8A">
-          <v:rect id="_x0000_i1085" style="width:0;height:.75pt" o:hralign="center" o:hrstd="t" o:hrnoshade="t" o:hr="t" fillcolor="#f8faff" stroked="f"/>
-        </w:pict>
-      </w:r>
     </w:p>
     <w:p>
       <w:pPr>
@@ -5950,14 +5848,6 @@
           <w:rFonts w:ascii="Times New Roman" w:hAnsi="Times New Roman" w:cs="Times New Roman"/>
         </w:rPr>
       </w:pPr>
-      <w:r>
-        <w:rPr>
-          <w:rFonts w:ascii="Times New Roman" w:hAnsi="Times New Roman" w:cs="Times New Roman"/>
-        </w:rPr>
-        <w:pict w14:anchorId="773B997F">
-          <v:rect id="_x0000_i1103" style="width:0;height:.75pt" o:hralign="center" o:hrstd="t" o:hrnoshade="t" o:hr="t" fillcolor="#f8faff" stroked="f"/>
-        </w:pict>
-      </w:r>
     </w:p>
     <w:p>
       <w:pPr>
@@ -6052,14 +5942,6 @@
           <w:rFonts w:ascii="Times New Roman" w:hAnsi="Times New Roman" w:cs="Times New Roman"/>
         </w:rPr>
       </w:pPr>
-      <w:r>
-        <w:rPr>
-          <w:rFonts w:ascii="Times New Roman" w:hAnsi="Times New Roman" w:cs="Times New Roman"/>
-        </w:rPr>
-        <w:pict w14:anchorId="447CA44F">
-          <v:rect id="_x0000_i1104" style="width:0;height:.75pt" o:hralign="center" o:hrstd="t" o:hrnoshade="t" o:hr="t" fillcolor="#f8faff" stroked="f"/>
-        </w:pict>
-      </w:r>
     </w:p>
     <w:p>
       <w:pPr>
@@ -6682,14 +6564,6 @@
           <w:rFonts w:ascii="Times New Roman" w:hAnsi="Times New Roman" w:cs="Times New Roman"/>
         </w:rPr>
       </w:pPr>
-      <w:r>
-        <w:rPr>
-          <w:rFonts w:ascii="Times New Roman" w:hAnsi="Times New Roman" w:cs="Times New Roman"/>
-        </w:rPr>
-        <w:pict w14:anchorId="607FDAFB">
-          <v:rect id="_x0000_i1125" style="width:0;height:.75pt" o:hralign="center" o:hrstd="t" o:hrnoshade="t" o:hr="t" fillcolor="#f8faff" stroked="f"/>
-        </w:pict>
-      </w:r>
     </w:p>
     <w:p>
       <w:pPr>
@@ -6770,14 +6644,12 @@
         </w:rPr>
         <w:t>(nome, cognome, </w:t>
       </w:r>
-      <w:proofErr w:type="gramStart"/>
-      <w:r>
-        <w:rPr>
-          <w:rFonts w:ascii="Times New Roman" w:hAnsi="Times New Roman" w:cs="Times New Roman"/>
-        </w:rPr>
-        <w:t>email</w:t>
-      </w:r>
-      <w:proofErr w:type="gramEnd"/>
+      <w:r>
+        <w:rPr>
+          <w:rFonts w:ascii="Times New Roman" w:hAnsi="Times New Roman" w:cs="Times New Roman"/>
+        </w:rPr>
+        <w:t>e-mail</w:t>
+      </w:r>
       <w:r>
         <w:rPr>
           <w:rFonts w:ascii="Times New Roman" w:hAnsi="Times New Roman" w:cs="Times New Roman"/>
@@ -6822,14 +6694,6 @@
           <w:rFonts w:ascii="Times New Roman" w:hAnsi="Times New Roman" w:cs="Times New Roman"/>
         </w:rPr>
       </w:pPr>
-      <w:r>
-        <w:rPr>
-          <w:rFonts w:ascii="Times New Roman" w:hAnsi="Times New Roman" w:cs="Times New Roman"/>
-        </w:rPr>
-        <w:pict w14:anchorId="2400AD85">
-          <v:rect id="_x0000_i1126" style="width:0;height:.75pt" o:hralign="center" o:hrstd="t" o:hrnoshade="t" o:hr="t" fillcolor="#f8faff" stroked="f"/>
-        </w:pict>
-      </w:r>
     </w:p>
     <w:p>
       <w:pPr>
@@ -6928,14 +6792,14 @@
         </w:rPr>
         <w:t xml:space="preserve"> e aggiungendolo alla lista dei giudici</w:t>
       </w:r>
-      <w:r>
-        <w:rPr>
-          <w:rFonts w:ascii="Times New Roman" w:hAnsi="Times New Roman" w:cs="Times New Roman"/>
-        </w:rPr>
-        <w:pict w14:anchorId="490D9517">
-          <v:rect id="_x0000_i1127" style="width:0;height:.75pt" o:hralign="center" o:hrstd="t" o:hrnoshade="t" o:hr="t" fillcolor="#f8faff" stroked="f"/>
-        </w:pict>
-      </w:r>
+    </w:p>
+    <w:p>
+      <w:pPr>
+        <w:jc w:val="both"/>
+        <w:rPr>
+          <w:rFonts w:ascii="Times New Roman" w:hAnsi="Times New Roman" w:cs="Times New Roman"/>
+        </w:rPr>
+      </w:pPr>
     </w:p>
     <w:p>
       <w:pPr>
@@ -7258,14 +7122,6 @@
           <w:rFonts w:ascii="Times New Roman" w:hAnsi="Times New Roman" w:cs="Times New Roman"/>
         </w:rPr>
       </w:pPr>
-      <w:r>
-        <w:rPr>
-          <w:rFonts w:ascii="Times New Roman" w:hAnsi="Times New Roman" w:cs="Times New Roman"/>
-        </w:rPr>
-        <w:pict w14:anchorId="59C099E7">
-          <v:rect id="_x0000_i1150" style="width:0;height:.75pt" o:hralign="center" o:hrstd="t" o:hrnoshade="t" o:hr="t" fillcolor="#f8faff" stroked="f"/>
-        </w:pict>
-      </w:r>
     </w:p>
     <w:p>
       <w:pPr>
@@ -7368,14 +7224,14 @@
         </w:rPr>
         <w:t>: Riferimento all'oggetto Team valutato.</w:t>
       </w:r>
-      <w:r>
-        <w:rPr>
-          <w:rFonts w:ascii="Times New Roman" w:hAnsi="Times New Roman" w:cs="Times New Roman"/>
-        </w:rPr>
-        <w:pict w14:anchorId="4CDD0D5B">
-          <v:rect id="_x0000_i1159" style="width:0;height:.75pt" o:hralign="center" o:hrstd="t" o:hrnoshade="t" o:hr="t" fillcolor="#f8faff" stroked="f"/>
-        </w:pict>
-      </w:r>
+    </w:p>
+    <w:p>
+      <w:pPr>
+        <w:jc w:val="both"/>
+        <w:rPr>
+          <w:rFonts w:ascii="Times New Roman" w:hAnsi="Times New Roman" w:cs="Times New Roman"/>
+        </w:rPr>
+      </w:pPr>
     </w:p>
     <w:p>
       <w:pPr>
@@ -11450,6 +11306,7 @@
   <w:style w:type="character" w:default="1" w:styleId="Carpredefinitoparagrafo">
     <w:name w:val="Default Paragraph Font"/>
     <w:uiPriority w:val="1"/>
+    <w:semiHidden/>
     <w:unhideWhenUsed/>
   </w:style>
   <w:style w:type="table" w:default="1" w:styleId="Tabellanormale">

</xml_diff>